<commit_message>
update all docs to final version
</commit_message>
<xml_diff>
--- a/diploma_practice.docx
+++ b/diploma_practice.docx
@@ -16,7 +16,7 @@
           <w:szCs w:val="28"/>
           <w:lang w:val="uk-UA"/>
         </w:rPr>
-        <w:t>ТИТ</w:t>
+        <w:t>ТИ</w:t>
       </w:r>
       <w:bookmarkStart w:id="0" w:name="_GoBack"/>
       <w:bookmarkEnd w:id="0"/>
@@ -25,7 +25,7 @@
           <w:szCs w:val="28"/>
           <w:lang w:val="uk-UA"/>
         </w:rPr>
-        <w:t>УЛЬНИЙ ЛИСТ</w:t>
+        <w:t>ТУЛЬНИЙ ЛИСТ</w:t>
       </w:r>
       <w:r>
         <w:rPr>
@@ -72,14 +72,11 @@
             <w:tabs>
               <w:tab w:val="right" w:leader="dot" w:pos="9345"/>
             </w:tabs>
-            <w:spacing w:after="0"/>
-            <w:jc w:val="both"/>
             <w:rPr>
-              <w:rFonts w:eastAsiaTheme="minorEastAsia"/>
+              <w:rFonts w:asciiTheme="minorHAnsi" w:eastAsiaTheme="minorEastAsia" w:hAnsiTheme="minorHAnsi" w:cstheme="minorBidi"/>
               <w:noProof/>
               <w:sz w:val="22"/>
               <w:szCs w:val="22"/>
-              <w:lang w:val="uk-UA"/>
             </w:rPr>
           </w:pPr>
           <w:r>
@@ -99,154 +96,52 @@
             </w:rPr>
             <w:fldChar w:fldCharType="separate"/>
           </w:r>
-          <w:hyperlink w:anchor="_Toc119160134" w:history="1">
+          <w:hyperlink w:anchor="_Toc125486068" w:history="1">
             <w:r>
               <w:rPr>
                 <w:rStyle w:val="a7"/>
                 <w:noProof/>
-                <w:lang w:val="uk-UA"/>
               </w:rPr>
               <w:t>ВСТУП</w:t>
             </w:r>
             <w:r>
               <w:rPr>
                 <w:noProof/>
-                <w:lang w:val="uk-UA"/>
               </w:rPr>
               <w:tab/>
             </w:r>
             <w:r>
               <w:rPr>
                 <w:noProof/>
-                <w:lang w:val="uk-UA"/>
               </w:rPr>
               <w:fldChar w:fldCharType="begin"/>
             </w:r>
             <w:r>
               <w:rPr>
                 <w:noProof/>
-                <w:lang w:val="uk-UA"/>
               </w:rPr>
-              <w:instrText xml:space="preserve"> PAGEREF _Toc119160134 \h </w:instrText>
+              <w:instrText xml:space="preserve"> PAGEREF _Toc125486068 \h </w:instrText>
             </w:r>
             <w:r>
               <w:rPr>
                 <w:noProof/>
-                <w:lang w:val="uk-UA"/>
               </w:rPr>
             </w:r>
             <w:r>
               <w:rPr>
                 <w:noProof/>
-                <w:lang w:val="uk-UA"/>
               </w:rPr>
               <w:fldChar w:fldCharType="separate"/>
             </w:r>
             <w:r>
               <w:rPr>
                 <w:noProof/>
-                <w:lang w:val="uk-UA"/>
               </w:rPr>
-              <w:t>4</w:t>
+              <w:t>3</w:t>
             </w:r>
             <w:r>
               <w:rPr>
                 <w:noProof/>
-                <w:lang w:val="uk-UA"/>
-              </w:rPr>
-              <w:fldChar w:fldCharType="end"/>
-            </w:r>
-          </w:hyperlink>
-        </w:p>
-        <w:p>
-          <w:pPr>
-            <w:pStyle w:val="11"/>
-            <w:tabs>
-              <w:tab w:val="left" w:pos="440"/>
-              <w:tab w:val="right" w:leader="dot" w:pos="9345"/>
-            </w:tabs>
-            <w:spacing w:after="0"/>
-            <w:jc w:val="both"/>
-            <w:rPr>
-              <w:rFonts w:eastAsiaTheme="minorEastAsia"/>
-              <w:noProof/>
-              <w:sz w:val="22"/>
-              <w:szCs w:val="22"/>
-              <w:lang w:val="uk-UA"/>
-            </w:rPr>
-          </w:pPr>
-          <w:hyperlink w:anchor="_Toc119160135" w:history="1">
-            <w:r>
-              <w:rPr>
-                <w:rStyle w:val="a7"/>
-                <w:noProof/>
-                <w:lang w:val="uk-UA"/>
-              </w:rPr>
-              <w:t>1.</w:t>
-            </w:r>
-            <w:r>
-              <w:rPr>
-                <w:rFonts w:eastAsiaTheme="minorEastAsia"/>
-                <w:noProof/>
-                <w:sz w:val="22"/>
-                <w:szCs w:val="22"/>
-                <w:lang w:val="uk-UA"/>
-              </w:rPr>
-              <w:tab/>
-            </w:r>
-            <w:r>
-              <w:rPr>
-                <w:rStyle w:val="a7"/>
-                <w:noProof/>
-                <w:lang w:val="uk-UA"/>
-              </w:rPr>
-              <w:t>АНАЛІЗ ПРЕДМЕТНОЇ ТЕМАТИКИ ДОСЛІДЖЕННЯ</w:t>
-            </w:r>
-            <w:r>
-              <w:rPr>
-                <w:noProof/>
-                <w:lang w:val="uk-UA"/>
-              </w:rPr>
-              <w:tab/>
-            </w:r>
-            <w:r>
-              <w:rPr>
-                <w:noProof/>
-                <w:lang w:val="uk-UA"/>
-              </w:rPr>
-              <w:fldChar w:fldCharType="begin"/>
-            </w:r>
-            <w:r>
-              <w:rPr>
-                <w:noProof/>
-                <w:lang w:val="uk-UA"/>
-              </w:rPr>
-              <w:instrText xml:space="preserve"> PAGEREF _Toc119160135 \h </w:instrText>
-            </w:r>
-            <w:r>
-              <w:rPr>
-                <w:noProof/>
-                <w:lang w:val="uk-UA"/>
-              </w:rPr>
-            </w:r>
-            <w:r>
-              <w:rPr>
-                <w:noProof/>
-                <w:lang w:val="uk-UA"/>
-              </w:rPr>
-              <w:fldChar w:fldCharType="separate"/>
-            </w:r>
-            <w:r>
-              <w:rPr>
-                <w:noProof/>
-                <w:lang w:val="uk-UA"/>
-              </w:rPr>
-              <w:t>8</w:t>
-            </w:r>
-            <w:r>
-              <w:rPr>
-                <w:noProof/>
-                <w:lang w:val="uk-UA"/>
               </w:rPr>
               <w:fldChar w:fldCharType="end"/>
             </w:r>
@@ -258,70 +153,59 @@
             <w:tabs>
               <w:tab w:val="right" w:leader="dot" w:pos="9345"/>
             </w:tabs>
-            <w:spacing w:after="0"/>
-            <w:jc w:val="both"/>
             <w:rPr>
-              <w:rFonts w:eastAsiaTheme="minorEastAsia"/>
+              <w:rFonts w:asciiTheme="minorHAnsi" w:eastAsiaTheme="minorEastAsia" w:hAnsiTheme="minorHAnsi" w:cstheme="minorBidi"/>
               <w:noProof/>
               <w:sz w:val="22"/>
               <w:szCs w:val="22"/>
-              <w:lang w:val="uk-UA"/>
             </w:rPr>
           </w:pPr>
-          <w:hyperlink w:anchor="_Toc119160136" w:history="1">
+          <w:hyperlink w:anchor="_Toc125486069" w:history="1">
             <w:r>
               <w:rPr>
                 <w:rStyle w:val="a7"/>
                 <w:noProof/>
-                <w:lang w:val="uk-UA"/>
               </w:rPr>
-              <w:t>1.1 Аналіз особливостей метеорологічних задач</w:t>
+              <w:t>1 АНАЛІЗ ПРЕДМЕТНОЇ ТЕМАТИКИ ДОСЛІДЖЕННЯ</w:t>
             </w:r>
             <w:r>
               <w:rPr>
                 <w:noProof/>
-                <w:lang w:val="uk-UA"/>
               </w:rPr>
               <w:tab/>
             </w:r>
             <w:r>
               <w:rPr>
                 <w:noProof/>
-                <w:lang w:val="uk-UA"/>
               </w:rPr>
               <w:fldChar w:fldCharType="begin"/>
             </w:r>
             <w:r>
               <w:rPr>
                 <w:noProof/>
-                <w:lang w:val="uk-UA"/>
               </w:rPr>
-              <w:instrText xml:space="preserve"> PAGEREF _Toc119160136 \h </w:instrText>
+              <w:instrText xml:space="preserve"> PAGEREF _Toc125486069 \h </w:instrText>
             </w:r>
             <w:r>
               <w:rPr>
                 <w:noProof/>
-                <w:lang w:val="uk-UA"/>
               </w:rPr>
             </w:r>
             <w:r>
               <w:rPr>
                 <w:noProof/>
-                <w:lang w:val="uk-UA"/>
               </w:rPr>
               <w:fldChar w:fldCharType="separate"/>
             </w:r>
             <w:r>
               <w:rPr>
                 <w:noProof/>
-                <w:lang w:val="uk-UA"/>
               </w:rPr>
-              <w:t>8</w:t>
+              <w:t>6</w:t>
             </w:r>
             <w:r>
               <w:rPr>
                 <w:noProof/>
-                <w:lang w:val="uk-UA"/>
               </w:rPr>
               <w:fldChar w:fldCharType="end"/>
             </w:r>
@@ -333,70 +217,59 @@
             <w:tabs>
               <w:tab w:val="right" w:leader="dot" w:pos="9345"/>
             </w:tabs>
-            <w:spacing w:after="0"/>
-            <w:jc w:val="both"/>
             <w:rPr>
-              <w:rFonts w:eastAsiaTheme="minorEastAsia"/>
+              <w:rFonts w:asciiTheme="minorHAnsi" w:eastAsiaTheme="minorEastAsia" w:hAnsiTheme="minorHAnsi" w:cstheme="minorBidi"/>
               <w:noProof/>
               <w:sz w:val="22"/>
               <w:szCs w:val="22"/>
-              <w:lang w:val="uk-UA"/>
             </w:rPr>
           </w:pPr>
-          <w:hyperlink w:anchor="_Toc119160137" w:history="1">
+          <w:hyperlink w:anchor="_Toc125486070" w:history="1">
             <w:r>
               <w:rPr>
                 <w:rStyle w:val="a7"/>
                 <w:noProof/>
-                <w:lang w:val="uk-UA"/>
               </w:rPr>
-              <w:t>1.2 Аналіз специфіки машинного навчання</w:t>
+              <w:t>1.1 Аналіз особливостей метеорологічних задач</w:t>
             </w:r>
             <w:r>
               <w:rPr>
                 <w:noProof/>
-                <w:lang w:val="uk-UA"/>
               </w:rPr>
               <w:tab/>
             </w:r>
             <w:r>
               <w:rPr>
                 <w:noProof/>
-                <w:lang w:val="uk-UA"/>
               </w:rPr>
               <w:fldChar w:fldCharType="begin"/>
             </w:r>
             <w:r>
               <w:rPr>
                 <w:noProof/>
-                <w:lang w:val="uk-UA"/>
               </w:rPr>
-              <w:instrText xml:space="preserve"> PAGEREF _Toc119160137 \h </w:instrText>
+              <w:instrText xml:space="preserve"> PAGEREF _Toc125486070 \h </w:instrText>
             </w:r>
             <w:r>
               <w:rPr>
                 <w:noProof/>
-                <w:lang w:val="uk-UA"/>
               </w:rPr>
             </w:r>
             <w:r>
               <w:rPr>
                 <w:noProof/>
-                <w:lang w:val="uk-UA"/>
               </w:rPr>
               <w:fldChar w:fldCharType="separate"/>
             </w:r>
             <w:r>
               <w:rPr>
                 <w:noProof/>
-                <w:lang w:val="uk-UA"/>
               </w:rPr>
-              <w:t>16</w:t>
+              <w:t>6</w:t>
             </w:r>
             <w:r>
               <w:rPr>
                 <w:noProof/>
-                <w:lang w:val="uk-UA"/>
               </w:rPr>
               <w:fldChar w:fldCharType="end"/>
             </w:r>
@@ -408,70 +281,59 @@
             <w:tabs>
               <w:tab w:val="right" w:leader="dot" w:pos="9345"/>
             </w:tabs>
-            <w:spacing w:after="0"/>
-            <w:jc w:val="both"/>
             <w:rPr>
-              <w:rFonts w:eastAsiaTheme="minorEastAsia"/>
+              <w:rFonts w:asciiTheme="minorHAnsi" w:eastAsiaTheme="minorEastAsia" w:hAnsiTheme="minorHAnsi" w:cstheme="minorBidi"/>
               <w:noProof/>
               <w:sz w:val="22"/>
               <w:szCs w:val="22"/>
-              <w:lang w:val="uk-UA"/>
             </w:rPr>
           </w:pPr>
-          <w:hyperlink w:anchor="_Toc119160138" w:history="1">
+          <w:hyperlink w:anchor="_Toc125486071" w:history="1">
             <w:r>
               <w:rPr>
                 <w:rStyle w:val="a7"/>
                 <w:noProof/>
-                <w:lang w:val="uk-UA"/>
               </w:rPr>
-              <w:t>1.3 Аналіз можливостей сучасних засобів розрабки програмного забезпечення з використанням алгоритмів машинного навчання</w:t>
+              <w:t>1.2 Аналіз специфіки машинного навчання</w:t>
             </w:r>
             <w:r>
               <w:rPr>
                 <w:noProof/>
-                <w:lang w:val="uk-UA"/>
               </w:rPr>
               <w:tab/>
             </w:r>
             <w:r>
               <w:rPr>
                 <w:noProof/>
-                <w:lang w:val="uk-UA"/>
               </w:rPr>
               <w:fldChar w:fldCharType="begin"/>
             </w:r>
             <w:r>
               <w:rPr>
                 <w:noProof/>
-                <w:lang w:val="uk-UA"/>
               </w:rPr>
-              <w:instrText xml:space="preserve"> PAGEREF _Toc119160138 \h </w:instrText>
+              <w:instrText xml:space="preserve"> PAGEREF _Toc125486071 \h </w:instrText>
             </w:r>
             <w:r>
               <w:rPr>
                 <w:noProof/>
-                <w:lang w:val="uk-UA"/>
               </w:rPr>
             </w:r>
             <w:r>
               <w:rPr>
                 <w:noProof/>
-                <w:lang w:val="uk-UA"/>
               </w:rPr>
               <w:fldChar w:fldCharType="separate"/>
             </w:r>
             <w:r>
               <w:rPr>
                 <w:noProof/>
-                <w:lang w:val="uk-UA"/>
               </w:rPr>
-              <w:t>22</w:t>
+              <w:t>14</w:t>
             </w:r>
             <w:r>
               <w:rPr>
                 <w:noProof/>
-                <w:lang w:val="uk-UA"/>
               </w:rPr>
               <w:fldChar w:fldCharType="end"/>
             </w:r>
@@ -483,70 +345,59 @@
             <w:tabs>
               <w:tab w:val="right" w:leader="dot" w:pos="9345"/>
             </w:tabs>
-            <w:spacing w:after="0"/>
-            <w:jc w:val="both"/>
             <w:rPr>
-              <w:rFonts w:eastAsiaTheme="minorEastAsia"/>
+              <w:rFonts w:asciiTheme="minorHAnsi" w:eastAsiaTheme="minorEastAsia" w:hAnsiTheme="minorHAnsi" w:cstheme="minorBidi"/>
               <w:noProof/>
               <w:sz w:val="22"/>
               <w:szCs w:val="22"/>
-              <w:lang w:val="uk-UA"/>
             </w:rPr>
           </w:pPr>
-          <w:hyperlink w:anchor="_Toc119160139" w:history="1">
+          <w:hyperlink w:anchor="_Toc125486072" w:history="1">
             <w:r>
               <w:rPr>
                 <w:rStyle w:val="a7"/>
                 <w:noProof/>
-                <w:lang w:val="uk-UA"/>
               </w:rPr>
-              <w:t>1.4 Мета та завдання роботи</w:t>
+              <w:t>1.3 Аналіз можливостей сучасних засобів розробки програмного забезпечення з використанням алгоритмів машинного навчання</w:t>
             </w:r>
             <w:r>
               <w:rPr>
                 <w:noProof/>
-                <w:lang w:val="uk-UA"/>
               </w:rPr>
               <w:tab/>
             </w:r>
             <w:r>
               <w:rPr>
                 <w:noProof/>
-                <w:lang w:val="uk-UA"/>
               </w:rPr>
               <w:fldChar w:fldCharType="begin"/>
             </w:r>
             <w:r>
               <w:rPr>
                 <w:noProof/>
-                <w:lang w:val="uk-UA"/>
               </w:rPr>
-              <w:instrText xml:space="preserve"> PAGEREF _Toc119160139 \h </w:instrText>
+              <w:instrText xml:space="preserve"> PAGEREF _Toc125486072 \h </w:instrText>
             </w:r>
             <w:r>
               <w:rPr>
                 <w:noProof/>
-                <w:lang w:val="uk-UA"/>
               </w:rPr>
             </w:r>
             <w:r>
               <w:rPr>
                 <w:noProof/>
-                <w:lang w:val="uk-UA"/>
               </w:rPr>
               <w:fldChar w:fldCharType="separate"/>
             </w:r>
             <w:r>
               <w:rPr>
                 <w:noProof/>
-                <w:lang w:val="uk-UA"/>
               </w:rPr>
-              <w:t>32</w:t>
+              <w:t>20</w:t>
             </w:r>
             <w:r>
               <w:rPr>
                 <w:noProof/>
-                <w:lang w:val="uk-UA"/>
               </w:rPr>
               <w:fldChar w:fldCharType="end"/>
             </w:r>
@@ -558,70 +409,59 @@
             <w:tabs>
               <w:tab w:val="right" w:leader="dot" w:pos="9345"/>
             </w:tabs>
-            <w:spacing w:after="0"/>
-            <w:jc w:val="both"/>
             <w:rPr>
-              <w:rFonts w:eastAsiaTheme="minorEastAsia"/>
+              <w:rFonts w:asciiTheme="minorHAnsi" w:eastAsiaTheme="minorEastAsia" w:hAnsiTheme="minorHAnsi" w:cstheme="minorBidi"/>
               <w:noProof/>
               <w:sz w:val="22"/>
               <w:szCs w:val="22"/>
-              <w:lang w:val="uk-UA"/>
             </w:rPr>
           </w:pPr>
-          <w:hyperlink w:anchor="_Toc119160140" w:history="1">
+          <w:hyperlink w:anchor="_Toc125486073" w:history="1">
             <w:r>
               <w:rPr>
                 <w:rStyle w:val="a7"/>
                 <w:noProof/>
-                <w:lang w:val="uk-UA"/>
               </w:rPr>
-              <w:t>1.5 Висновок до першого розділу</w:t>
+              <w:t>1.4 Висновки до першого розділу</w:t>
             </w:r>
             <w:r>
               <w:rPr>
                 <w:noProof/>
-                <w:lang w:val="uk-UA"/>
               </w:rPr>
               <w:tab/>
             </w:r>
             <w:r>
               <w:rPr>
                 <w:noProof/>
-                <w:lang w:val="uk-UA"/>
               </w:rPr>
               <w:fldChar w:fldCharType="begin"/>
             </w:r>
             <w:r>
               <w:rPr>
                 <w:noProof/>
-                <w:lang w:val="uk-UA"/>
               </w:rPr>
-              <w:instrText xml:space="preserve"> PAGEREF _Toc119160140 \h </w:instrText>
+              <w:instrText xml:space="preserve"> PAGEREF _Toc125486073 \h </w:instrText>
             </w:r>
             <w:r>
               <w:rPr>
                 <w:noProof/>
-                <w:lang w:val="uk-UA"/>
               </w:rPr>
             </w:r>
             <w:r>
               <w:rPr>
                 <w:noProof/>
-                <w:lang w:val="uk-UA"/>
               </w:rPr>
               <w:fldChar w:fldCharType="separate"/>
             </w:r>
             <w:r>
               <w:rPr>
                 <w:noProof/>
-                <w:lang w:val="uk-UA"/>
               </w:rPr>
-              <w:t>33</w:t>
+              <w:t>30</w:t>
             </w:r>
             <w:r>
               <w:rPr>
                 <w:noProof/>
-                <w:lang w:val="uk-UA"/>
               </w:rPr>
               <w:fldChar w:fldCharType="end"/>
             </w:r>
@@ -633,70 +473,59 @@
             <w:tabs>
               <w:tab w:val="right" w:leader="dot" w:pos="9345"/>
             </w:tabs>
-            <w:spacing w:after="0"/>
-            <w:jc w:val="both"/>
             <w:rPr>
-              <w:rFonts w:eastAsiaTheme="minorEastAsia"/>
+              <w:rFonts w:asciiTheme="minorHAnsi" w:eastAsiaTheme="minorEastAsia" w:hAnsiTheme="minorHAnsi" w:cstheme="minorBidi"/>
               <w:noProof/>
               <w:sz w:val="22"/>
               <w:szCs w:val="22"/>
-              <w:lang w:val="uk-UA"/>
             </w:rPr>
           </w:pPr>
-          <w:hyperlink w:anchor="_Toc119160141" w:history="1">
+          <w:hyperlink w:anchor="_Toc125486074" w:history="1">
             <w:r>
               <w:rPr>
                 <w:rStyle w:val="a7"/>
                 <w:noProof/>
-                <w:lang w:val="uk-UA"/>
               </w:rPr>
               <w:t>2. ОБГРУНТУВАННЯ ВИБОРУ НАПРЯМКУ ДОСЛІДЖЕННЯ</w:t>
             </w:r>
             <w:r>
               <w:rPr>
                 <w:noProof/>
-                <w:lang w:val="uk-UA"/>
               </w:rPr>
               <w:tab/>
             </w:r>
             <w:r>
               <w:rPr>
                 <w:noProof/>
-                <w:lang w:val="uk-UA"/>
               </w:rPr>
               <w:fldChar w:fldCharType="begin"/>
             </w:r>
             <w:r>
               <w:rPr>
                 <w:noProof/>
-                <w:lang w:val="uk-UA"/>
               </w:rPr>
-              <w:instrText xml:space="preserve"> PAGEREF _Toc119160141 \h </w:instrText>
+              <w:instrText xml:space="preserve"> PAGEREF _Toc125486074 \h </w:instrText>
             </w:r>
             <w:r>
               <w:rPr>
                 <w:noProof/>
-                <w:lang w:val="uk-UA"/>
               </w:rPr>
             </w:r>
             <w:r>
               <w:rPr>
                 <w:noProof/>
-                <w:lang w:val="uk-UA"/>
               </w:rPr>
               <w:fldChar w:fldCharType="separate"/>
             </w:r>
             <w:r>
               <w:rPr>
                 <w:noProof/>
-                <w:lang w:val="uk-UA"/>
               </w:rPr>
-              <w:t>35</w:t>
+              <w:t>31</w:t>
             </w:r>
             <w:r>
               <w:rPr>
                 <w:noProof/>
-                <w:lang w:val="uk-UA"/>
               </w:rPr>
               <w:fldChar w:fldCharType="end"/>
             </w:r>
@@ -708,22 +537,19 @@
             <w:tabs>
               <w:tab w:val="right" w:leader="dot" w:pos="9345"/>
             </w:tabs>
-            <w:spacing w:after="0"/>
-            <w:jc w:val="both"/>
             <w:rPr>
-              <w:rFonts w:eastAsiaTheme="minorEastAsia"/>
+              <w:rFonts w:asciiTheme="minorHAnsi" w:eastAsiaTheme="minorEastAsia" w:hAnsiTheme="minorHAnsi" w:cstheme="minorBidi"/>
               <w:noProof/>
               <w:sz w:val="22"/>
               <w:szCs w:val="22"/>
-              <w:lang w:val="uk-UA"/>
             </w:rPr>
           </w:pPr>
-          <w:hyperlink w:anchor="_Toc119160142" w:history="1">
+          <w:hyperlink w:anchor="_Toc125486075" w:history="1">
             <w:r>
               <w:rPr>
                 <w:rStyle w:val="a7"/>
                 <w:noProof/>
-                <w:lang w:val="uk-UA" w:eastAsia="x-none"/>
+                <w:lang w:eastAsia="x-none"/>
               </w:rPr>
               <w:t xml:space="preserve">2.1 </w:t>
             </w:r>
@@ -731,55 +557,47 @@
               <w:rPr>
                 <w:rStyle w:val="a7"/>
                 <w:noProof/>
-                <w:lang w:val="uk-UA"/>
               </w:rPr>
               <w:t>Постановка завдання регресії</w:t>
             </w:r>
             <w:r>
               <w:rPr>
                 <w:noProof/>
-                <w:lang w:val="uk-UA"/>
               </w:rPr>
               <w:tab/>
             </w:r>
             <w:r>
               <w:rPr>
                 <w:noProof/>
-                <w:lang w:val="uk-UA"/>
               </w:rPr>
               <w:fldChar w:fldCharType="begin"/>
             </w:r>
             <w:r>
               <w:rPr>
                 <w:noProof/>
-                <w:lang w:val="uk-UA"/>
               </w:rPr>
-              <w:instrText xml:space="preserve"> PAGEREF _Toc119160142 \h </w:instrText>
+              <w:instrText xml:space="preserve"> PAGEREF _Toc125486075 \h </w:instrText>
             </w:r>
             <w:r>
               <w:rPr>
                 <w:noProof/>
-                <w:lang w:val="uk-UA"/>
               </w:rPr>
             </w:r>
             <w:r>
               <w:rPr>
                 <w:noProof/>
-                <w:lang w:val="uk-UA"/>
               </w:rPr>
               <w:fldChar w:fldCharType="separate"/>
             </w:r>
             <w:r>
               <w:rPr>
                 <w:noProof/>
-                <w:lang w:val="uk-UA"/>
               </w:rPr>
-              <w:t>35</w:t>
+              <w:t>31</w:t>
             </w:r>
             <w:r>
               <w:rPr>
                 <w:noProof/>
-                <w:lang w:val="uk-UA"/>
               </w:rPr>
               <w:fldChar w:fldCharType="end"/>
             </w:r>
@@ -791,70 +609,59 @@
             <w:tabs>
               <w:tab w:val="right" w:leader="dot" w:pos="9345"/>
             </w:tabs>
-            <w:spacing w:after="0"/>
-            <w:jc w:val="both"/>
             <w:rPr>
-              <w:rFonts w:eastAsiaTheme="minorEastAsia"/>
+              <w:rFonts w:asciiTheme="minorHAnsi" w:eastAsiaTheme="minorEastAsia" w:hAnsiTheme="minorHAnsi" w:cstheme="minorBidi"/>
               <w:noProof/>
               <w:sz w:val="22"/>
               <w:szCs w:val="22"/>
-              <w:lang w:val="uk-UA"/>
             </w:rPr>
           </w:pPr>
-          <w:hyperlink w:anchor="_Toc119160143" w:history="1">
+          <w:hyperlink w:anchor="_Toc125486076" w:history="1">
             <w:r>
               <w:rPr>
                 <w:rStyle w:val="a7"/>
                 <w:noProof/>
-                <w:lang w:val="uk-UA"/>
               </w:rPr>
               <w:t>2.2  Порівняльний аналіз та вибір алгоритму регресії</w:t>
             </w:r>
             <w:r>
               <w:rPr>
                 <w:noProof/>
-                <w:lang w:val="uk-UA"/>
               </w:rPr>
               <w:tab/>
             </w:r>
             <w:r>
               <w:rPr>
                 <w:noProof/>
-                <w:lang w:val="uk-UA"/>
               </w:rPr>
               <w:fldChar w:fldCharType="begin"/>
             </w:r>
             <w:r>
               <w:rPr>
                 <w:noProof/>
-                <w:lang w:val="uk-UA"/>
               </w:rPr>
-              <w:instrText xml:space="preserve"> PAGEREF _Toc119160143 \h </w:instrText>
+              <w:instrText xml:space="preserve"> PAGEREF _Toc125486076 \h </w:instrText>
             </w:r>
             <w:r>
               <w:rPr>
                 <w:noProof/>
-                <w:lang w:val="uk-UA"/>
               </w:rPr>
             </w:r>
             <w:r>
               <w:rPr>
                 <w:noProof/>
-                <w:lang w:val="uk-UA"/>
               </w:rPr>
               <w:fldChar w:fldCharType="separate"/>
             </w:r>
             <w:r>
               <w:rPr>
                 <w:noProof/>
-                <w:lang w:val="uk-UA"/>
               </w:rPr>
-              <w:t>39</w:t>
+              <w:t>35</w:t>
             </w:r>
             <w:r>
               <w:rPr>
                 <w:noProof/>
-                <w:lang w:val="uk-UA"/>
               </w:rPr>
               <w:fldChar w:fldCharType="end"/>
             </w:r>
@@ -866,70 +673,59 @@
             <w:tabs>
               <w:tab w:val="right" w:leader="dot" w:pos="9345"/>
             </w:tabs>
-            <w:spacing w:after="0"/>
-            <w:jc w:val="both"/>
             <w:rPr>
-              <w:rFonts w:eastAsiaTheme="minorEastAsia"/>
+              <w:rFonts w:asciiTheme="minorHAnsi" w:eastAsiaTheme="minorEastAsia" w:hAnsiTheme="minorHAnsi" w:cstheme="minorBidi"/>
               <w:noProof/>
               <w:sz w:val="22"/>
               <w:szCs w:val="22"/>
-              <w:lang w:val="uk-UA"/>
             </w:rPr>
           </w:pPr>
-          <w:hyperlink w:anchor="_Toc119160144" w:history="1">
+          <w:hyperlink w:anchor="_Toc125486077" w:history="1">
             <w:r>
               <w:rPr>
                 <w:rStyle w:val="a7"/>
                 <w:noProof/>
-                <w:lang w:val="uk-UA"/>
               </w:rPr>
               <w:t>2.3 Концепція попередньої обробки та аналізу даних</w:t>
             </w:r>
             <w:r>
               <w:rPr>
                 <w:noProof/>
-                <w:lang w:val="uk-UA"/>
               </w:rPr>
               <w:tab/>
             </w:r>
             <w:r>
               <w:rPr>
                 <w:noProof/>
-                <w:lang w:val="uk-UA"/>
               </w:rPr>
               <w:fldChar w:fldCharType="begin"/>
             </w:r>
             <w:r>
               <w:rPr>
                 <w:noProof/>
-                <w:lang w:val="uk-UA"/>
               </w:rPr>
-              <w:instrText xml:space="preserve"> PAGEREF _Toc119160144 \h </w:instrText>
+              <w:instrText xml:space="preserve"> PAGEREF _Toc125486077 \h </w:instrText>
             </w:r>
             <w:r>
               <w:rPr>
                 <w:noProof/>
-                <w:lang w:val="uk-UA"/>
               </w:rPr>
             </w:r>
             <w:r>
               <w:rPr>
                 <w:noProof/>
-                <w:lang w:val="uk-UA"/>
               </w:rPr>
               <w:fldChar w:fldCharType="separate"/>
             </w:r>
             <w:r>
               <w:rPr>
                 <w:noProof/>
-                <w:lang w:val="uk-UA"/>
               </w:rPr>
-              <w:t>47</w:t>
+              <w:t>43</w:t>
             </w:r>
             <w:r>
               <w:rPr>
                 <w:noProof/>
-                <w:lang w:val="uk-UA"/>
               </w:rPr>
               <w:fldChar w:fldCharType="end"/>
             </w:r>
@@ -941,70 +737,59 @@
             <w:tabs>
               <w:tab w:val="right" w:leader="dot" w:pos="9345"/>
             </w:tabs>
-            <w:spacing w:after="0"/>
-            <w:jc w:val="both"/>
             <w:rPr>
-              <w:rFonts w:eastAsiaTheme="minorEastAsia"/>
+              <w:rFonts w:asciiTheme="minorHAnsi" w:eastAsiaTheme="minorEastAsia" w:hAnsiTheme="minorHAnsi" w:cstheme="minorBidi"/>
               <w:noProof/>
               <w:sz w:val="22"/>
               <w:szCs w:val="22"/>
-              <w:lang w:val="uk-UA"/>
             </w:rPr>
           </w:pPr>
-          <w:hyperlink w:anchor="_Toc119160145" w:history="1">
+          <w:hyperlink w:anchor="_Toc125486078" w:history="1">
             <w:r>
               <w:rPr>
                 <w:rStyle w:val="a7"/>
                 <w:noProof/>
-                <w:lang w:val="uk-UA"/>
               </w:rPr>
               <w:t>2.4  Висновок до другого розділу</w:t>
             </w:r>
             <w:r>
               <w:rPr>
                 <w:noProof/>
-                <w:lang w:val="uk-UA"/>
               </w:rPr>
               <w:tab/>
             </w:r>
             <w:r>
               <w:rPr>
                 <w:noProof/>
-                <w:lang w:val="uk-UA"/>
               </w:rPr>
               <w:fldChar w:fldCharType="begin"/>
             </w:r>
             <w:r>
               <w:rPr>
                 <w:noProof/>
-                <w:lang w:val="uk-UA"/>
               </w:rPr>
-              <w:instrText xml:space="preserve"> PAGEREF _Toc119160145 \h </w:instrText>
+              <w:instrText xml:space="preserve"> PAGEREF _Toc125486078 \h </w:instrText>
             </w:r>
             <w:r>
               <w:rPr>
                 <w:noProof/>
-                <w:lang w:val="uk-UA"/>
               </w:rPr>
             </w:r>
             <w:r>
               <w:rPr>
                 <w:noProof/>
-                <w:lang w:val="uk-UA"/>
               </w:rPr>
               <w:fldChar w:fldCharType="separate"/>
             </w:r>
             <w:r>
               <w:rPr>
                 <w:noProof/>
-                <w:lang w:val="uk-UA"/>
               </w:rPr>
-              <w:t>51</w:t>
+              <w:t>46</w:t>
             </w:r>
             <w:r>
               <w:rPr>
                 <w:noProof/>
-                <w:lang w:val="uk-UA"/>
               </w:rPr>
               <w:fldChar w:fldCharType="end"/>
             </w:r>
@@ -1016,70 +801,59 @@
             <w:tabs>
               <w:tab w:val="right" w:leader="dot" w:pos="9345"/>
             </w:tabs>
-            <w:spacing w:after="0"/>
-            <w:jc w:val="both"/>
             <w:rPr>
-              <w:rFonts w:eastAsiaTheme="minorEastAsia"/>
+              <w:rFonts w:asciiTheme="minorHAnsi" w:eastAsiaTheme="minorEastAsia" w:hAnsiTheme="minorHAnsi" w:cstheme="minorBidi"/>
               <w:noProof/>
               <w:sz w:val="22"/>
               <w:szCs w:val="22"/>
-              <w:lang w:val="uk-UA"/>
             </w:rPr>
           </w:pPr>
-          <w:hyperlink w:anchor="_Toc119160146" w:history="1">
+          <w:hyperlink w:anchor="_Toc125486079" w:history="1">
             <w:r>
               <w:rPr>
                 <w:rStyle w:val="a7"/>
                 <w:noProof/>
-                <w:lang w:val="uk-UA"/>
               </w:rPr>
               <w:t>ВИСНОВКИ</w:t>
             </w:r>
             <w:r>
               <w:rPr>
                 <w:noProof/>
-                <w:lang w:val="uk-UA"/>
               </w:rPr>
               <w:tab/>
             </w:r>
             <w:r>
               <w:rPr>
                 <w:noProof/>
-                <w:lang w:val="uk-UA"/>
               </w:rPr>
               <w:fldChar w:fldCharType="begin"/>
             </w:r>
             <w:r>
               <w:rPr>
                 <w:noProof/>
-                <w:lang w:val="uk-UA"/>
               </w:rPr>
-              <w:instrText xml:space="preserve"> PAGEREF _Toc119160146 \h </w:instrText>
+              <w:instrText xml:space="preserve"> PAGEREF _Toc125486079 \h </w:instrText>
             </w:r>
             <w:r>
               <w:rPr>
                 <w:noProof/>
-                <w:lang w:val="uk-UA"/>
               </w:rPr>
             </w:r>
             <w:r>
               <w:rPr>
                 <w:noProof/>
-                <w:lang w:val="uk-UA"/>
               </w:rPr>
               <w:fldChar w:fldCharType="separate"/>
             </w:r>
             <w:r>
               <w:rPr>
                 <w:noProof/>
-                <w:lang w:val="uk-UA"/>
               </w:rPr>
-              <w:t>52</w:t>
+              <w:t>48</w:t>
             </w:r>
             <w:r>
               <w:rPr>
                 <w:noProof/>
-                <w:lang w:val="uk-UA"/>
               </w:rPr>
               <w:fldChar w:fldCharType="end"/>
             </w:r>
@@ -1091,70 +865,59 @@
             <w:tabs>
               <w:tab w:val="right" w:leader="dot" w:pos="9345"/>
             </w:tabs>
-            <w:spacing w:after="0"/>
-            <w:jc w:val="both"/>
             <w:rPr>
-              <w:rFonts w:eastAsiaTheme="minorEastAsia"/>
+              <w:rFonts w:asciiTheme="minorHAnsi" w:eastAsiaTheme="minorEastAsia" w:hAnsiTheme="minorHAnsi" w:cstheme="minorBidi"/>
               <w:noProof/>
               <w:sz w:val="22"/>
               <w:szCs w:val="22"/>
-              <w:lang w:val="uk-UA"/>
             </w:rPr>
           </w:pPr>
-          <w:hyperlink w:anchor="_Toc119160147" w:history="1">
+          <w:hyperlink w:anchor="_Toc125486080" w:history="1">
             <w:r>
               <w:rPr>
                 <w:rStyle w:val="a7"/>
                 <w:noProof/>
-                <w:lang w:val="uk-UA"/>
               </w:rPr>
               <w:t>ПЕРЕЛІК ДЖЕРЕЛ ПОСИЛАННЯ</w:t>
             </w:r>
             <w:r>
               <w:rPr>
                 <w:noProof/>
-                <w:lang w:val="uk-UA"/>
               </w:rPr>
               <w:tab/>
             </w:r>
             <w:r>
               <w:rPr>
                 <w:noProof/>
-                <w:lang w:val="uk-UA"/>
               </w:rPr>
               <w:fldChar w:fldCharType="begin"/>
             </w:r>
             <w:r>
               <w:rPr>
                 <w:noProof/>
-                <w:lang w:val="uk-UA"/>
               </w:rPr>
-              <w:instrText xml:space="preserve"> PAGEREF _Toc119160147 \h </w:instrText>
+              <w:instrText xml:space="preserve"> PAGEREF _Toc125486080 \h </w:instrText>
             </w:r>
             <w:r>
               <w:rPr>
                 <w:noProof/>
-                <w:lang w:val="uk-UA"/>
               </w:rPr>
             </w:r>
             <w:r>
               <w:rPr>
                 <w:noProof/>
-                <w:lang w:val="uk-UA"/>
               </w:rPr>
               <w:fldChar w:fldCharType="separate"/>
             </w:r>
             <w:r>
               <w:rPr>
                 <w:noProof/>
-                <w:lang w:val="uk-UA"/>
               </w:rPr>
-              <w:t>53</w:t>
+              <w:t>49</w:t>
             </w:r>
             <w:r>
               <w:rPr>
                 <w:noProof/>
-                <w:lang w:val="uk-UA"/>
               </w:rPr>
               <w:fldChar w:fldCharType="end"/>
             </w:r>
@@ -1208,7 +971,7 @@
       <w:bookmarkStart w:id="2" w:name="_Toc41645227"/>
       <w:bookmarkStart w:id="3" w:name="_Toc499568357"/>
       <w:bookmarkStart w:id="4" w:name="_Toc405730598"/>
-      <w:bookmarkStart w:id="5" w:name="_Toc119160134"/>
+      <w:bookmarkStart w:id="5" w:name="_Toc125486068"/>
       <w:r>
         <w:rPr>
           <w:rFonts w:cs="Times New Roman"/>
@@ -1384,15 +1147,13 @@
         </w:rPr>
         <w:t xml:space="preserve">Щодо алгоритмів застосовуваних у цій сфері можна виділити проблеми складності алгоритму, довгого часу його виконання, а також гнучкості алгоритму. </w:t>
       </w:r>
-      <w:proofErr w:type="spellStart"/>
-      <w:r>
-        <w:rPr>
-          <w:szCs w:val="28"/>
-          <w:lang w:val="uk-UA"/>
-        </w:rPr>
-        <w:t>Сожность</w:t>
-      </w:r>
-      <w:proofErr w:type="spellEnd"/>
+      <w:r>
+        <w:rPr>
+          <w:szCs w:val="28"/>
+          <w:lang w:val="uk-UA"/>
+        </w:rPr>
+        <w:t>Складність</w:t>
+      </w:r>
       <w:r>
         <w:rPr>
           <w:szCs w:val="28"/>
@@ -1400,15 +1161,13 @@
         </w:rPr>
         <w:t xml:space="preserve"> алгоритму виявляється у тому що сформована математична модель </w:t>
       </w:r>
-      <w:proofErr w:type="spellStart"/>
-      <w:r>
-        <w:rPr>
-          <w:szCs w:val="28"/>
-          <w:lang w:val="uk-UA"/>
-        </w:rPr>
-        <w:t>грамозка</w:t>
-      </w:r>
-      <w:proofErr w:type="spellEnd"/>
+      <w:r>
+        <w:rPr>
+          <w:szCs w:val="28"/>
+          <w:lang w:val="uk-UA"/>
+        </w:rPr>
+        <w:t>велика</w:t>
+      </w:r>
       <w:r>
         <w:rPr>
           <w:szCs w:val="28"/>
@@ -1705,7 +1464,7 @@
       <w:bookmarkStart w:id="8" w:name="_Toc71232775"/>
       <w:bookmarkStart w:id="9" w:name="_Toc41645228"/>
       <w:bookmarkStart w:id="10" w:name="_Toc71235089"/>
-      <w:bookmarkStart w:id="11" w:name="_Toc119160135"/>
+      <w:bookmarkStart w:id="11" w:name="_Toc125486069"/>
       <w:r>
         <w:rPr>
           <w:rFonts w:cs="Times New Roman"/>
@@ -1752,7 +1511,7 @@
         </w:rPr>
         <w:tab/>
       </w:r>
-      <w:bookmarkStart w:id="17" w:name="_Toc119160136"/>
+      <w:bookmarkStart w:id="17" w:name="_Toc125486070"/>
       <w:r>
         <w:rPr>
           <w:rFonts w:cs="Times New Roman"/>
@@ -2402,7 +2161,6 @@
           <w:tab w:val="left" w:pos="1134"/>
         </w:tabs>
         <w:spacing w:line="360" w:lineRule="auto"/>
-        <w:ind w:left="0" w:firstLine="709"/>
         <w:jc w:val="both"/>
         <w:rPr>
           <w:rFonts w:ascii="Times New Roman" w:hAnsi="Times New Roman"/>
@@ -2420,7 +2178,6 @@
         </w:rPr>
         <w:t xml:space="preserve">Вид хмар, якій </w:t>
       </w:r>
-      <w:proofErr w:type="spellStart"/>
       <w:r>
         <w:rPr>
           <w:rFonts w:ascii="Times New Roman" w:hAnsi="Times New Roman"/>
@@ -2428,9 +2185,8 @@
           <w:szCs w:val="28"/>
           <w:lang w:val="uk-UA"/>
         </w:rPr>
-        <w:t>преобладає</w:t>
-      </w:r>
-      <w:proofErr w:type="spellEnd"/>
+        <w:t>переважає</w:t>
+      </w:r>
       <w:r>
         <w:rPr>
           <w:rFonts w:ascii="Times New Roman" w:hAnsi="Times New Roman"/>
@@ -2438,7 +2194,16 @@
           <w:szCs w:val="28"/>
           <w:lang w:val="uk-UA"/>
         </w:rPr>
-        <w:t xml:space="preserve"> в даному секторі.</w:t>
+        <w:t xml:space="preserve"> </w:t>
+      </w:r>
+      <w:r>
+        <w:rPr>
+          <w:rFonts w:ascii="Times New Roman" w:hAnsi="Times New Roman"/>
+          <w:sz w:val="28"/>
+          <w:szCs w:val="28"/>
+          <w:lang w:val="uk-UA"/>
+        </w:rPr>
+        <w:t>в даному секторі.</w:t>
       </w:r>
     </w:p>
     <w:p>
@@ -2802,7 +2567,7 @@
                     </pic:cNvPicPr>
                   </pic:nvPicPr>
                   <pic:blipFill>
-                    <a:blip r:embed="rId6"/>
+                    <a:blip r:embed="rId8"/>
                     <a:stretch>
                       <a:fillRect/>
                     </a:stretch>
@@ -2977,7 +2742,7 @@
                     </pic:cNvPicPr>
                   </pic:nvPicPr>
                   <pic:blipFill>
-                    <a:blip r:embed="rId7"/>
+                    <a:blip r:embed="rId9"/>
                     <a:stretch>
                       <a:fillRect/>
                     </a:stretch>
@@ -3476,7 +3241,14 @@
         <w:rPr>
           <w:lang w:val="uk-UA"/>
         </w:rPr>
-        <w:t>Оптимізація і полегшення маршрутів суден і літаків. Дане нововведення дозволяє запобігти небезпеці в дорозі і потенційно врятували б життя людей, мінімізували б витрати на ремонтні роботи транспорту, а також не допустити забруднення природи від можливих аварій.</w:t>
+        <w:t xml:space="preserve">Оптимізація і полегшення маршрутів суден і літаків. Дане нововведення дозволяє запобігти небезпеці в дорозі і потенційно врятували б </w:t>
+      </w:r>
+      <w:r>
+        <w:rPr>
+          <w:lang w:val="uk-UA"/>
+        </w:rPr>
+        <w:lastRenderedPageBreak/>
+        <w:t>життя людей, мінімізували б витрати на ремонтні роботи транспорту, а також не допустити забруднення природи від можливих аварій.</w:t>
       </w:r>
     </w:p>
     <w:p>
@@ -3498,7 +3270,6 @@
         <w:rPr>
           <w:lang w:val="uk-UA"/>
         </w:rPr>
-        <w:lastRenderedPageBreak/>
         <w:t>Можливість побудови різних архітектурних споруд. Для побудови різних споруд важливо знати які погодні умови переважають в районі будівлі щоб зрозуміти як сильно треба зміцнити конструкцію будівлі для її стійкості.</w:t>
       </w:r>
     </w:p>
@@ -3625,7 +3396,7 @@
                     <pic:cNvPicPr/>
                   </pic:nvPicPr>
                   <pic:blipFill>
-                    <a:blip r:embed="rId8"/>
+                    <a:blip r:embed="rId10"/>
                     <a:stretch>
                       <a:fillRect/>
                     </a:stretch>
@@ -3665,16 +3436,14 @@
         <w:rPr>
           <w:lang w:val="uk-UA"/>
         </w:rPr>
-        <w:t xml:space="preserve">Рисунок 1.3 – Схема сучасної </w:t>
-      </w:r>
-      <w:proofErr w:type="spellStart"/>
-      <w:r>
-        <w:rPr>
-          <w:lang w:val="uk-UA"/>
-        </w:rPr>
-        <w:t>метеостанціі</w:t>
-      </w:r>
-      <w:proofErr w:type="spellEnd"/>
+        <w:t>Рисунок 1</w:t>
+      </w:r>
+      <w:r>
+        <w:rPr>
+          <w:lang w:val="uk-UA"/>
+        </w:rPr>
+        <w:t>.3 – Схема сучасної метеостанції</w:t>
+      </w:r>
       <w:r>
         <w:rPr>
           <w:lang w:val="uk-UA"/>
@@ -3777,6 +3546,7 @@
         <w:rPr>
           <w:noProof/>
         </w:rPr>
+        <w:lastRenderedPageBreak/>
         <w:drawing>
           <wp:inline distT="0" distB="0" distL="0" distR="0" wp14:anchorId="2908DCA0" wp14:editId="5404BD91">
             <wp:extent cx="3909060" cy="4234913"/>
@@ -3793,7 +3563,7 @@
                     <pic:cNvPicPr/>
                   </pic:nvPicPr>
                   <pic:blipFill>
-                    <a:blip r:embed="rId9"/>
+                    <a:blip r:embed="rId11"/>
                     <a:stretch>
                       <a:fillRect/>
                     </a:stretch>
@@ -3866,10 +3636,9 @@
         <w:rPr>
           <w:rFonts w:cs="Times New Roman"/>
         </w:rPr>
-        <w:lastRenderedPageBreak/>
         <w:tab/>
       </w:r>
-      <w:bookmarkStart w:id="25" w:name="_Toc119160137"/>
+      <w:bookmarkStart w:id="25" w:name="_Toc125486071"/>
       <w:r>
         <w:rPr>
           <w:rFonts w:cs="Times New Roman"/>
@@ -3945,15 +3714,13 @@
         </w:rPr>
         <w:t xml:space="preserve"> та алгоритмів машинного навчання.. Щодо алгоритмів застосовуваних у цій сфері можна виділити проблеми складності алгоритму, довгого часу його виконання, а також гнучкості алгоритму. </w:t>
       </w:r>
-      <w:proofErr w:type="spellStart"/>
-      <w:r>
-        <w:rPr>
-          <w:szCs w:val="28"/>
-          <w:lang w:val="uk-UA"/>
-        </w:rPr>
-        <w:t>Сожность</w:t>
-      </w:r>
-      <w:proofErr w:type="spellEnd"/>
+      <w:r>
+        <w:rPr>
+          <w:szCs w:val="28"/>
+          <w:lang w:val="uk-UA"/>
+        </w:rPr>
+        <w:t>Складність</w:t>
+      </w:r>
       <w:r>
         <w:rPr>
           <w:szCs w:val="28"/>
@@ -3961,15 +3728,13 @@
         </w:rPr>
         <w:t xml:space="preserve"> алгоритму виявляється у тому що сформована математична модель </w:t>
       </w:r>
-      <w:proofErr w:type="spellStart"/>
-      <w:r>
-        <w:rPr>
-          <w:szCs w:val="28"/>
-          <w:lang w:val="uk-UA"/>
-        </w:rPr>
-        <w:t>грамозка</w:t>
-      </w:r>
-      <w:proofErr w:type="spellEnd"/>
+      <w:r>
+        <w:rPr>
+          <w:szCs w:val="28"/>
+          <w:lang w:val="uk-UA"/>
+        </w:rPr>
+        <w:t>велика</w:t>
+      </w:r>
       <w:r>
         <w:rPr>
           <w:szCs w:val="28"/>
@@ -3992,6 +3757,7 @@
           <w:szCs w:val="28"/>
           <w:lang w:val="uk-UA"/>
         </w:rPr>
+        <w:lastRenderedPageBreak/>
         <w:t>Використання нейронних мереж може вирішити обидві ці проблеми, нейронна мережа простіше у використанні, має універсальний інтерфейс отримання вхідних даних і легко адаптується до змін завдяки своїй структурі. У результаті можна отримати універсальний алгоритм, який зможе обробляти дані з будь-яких регіонів.</w:t>
       </w:r>
     </w:p>
@@ -4055,7 +3821,55 @@
           <w:szCs w:val="28"/>
           <w:lang w:val="uk-UA"/>
         </w:rPr>
-        <w:t xml:space="preserve"> штучного інтелекту, для обробки загальної картини поведінки метеорологічних об'єктів, до простих математичних моделей для аналізу даних конкретного датчика на </w:t>
+        <w:t xml:space="preserve"> штучного інтелекту, для обробки загальної картини поведінки метеорологічних об'єктів, до простих математичних моделей для аналізу даних конкретного датчика на вузькому участі землі. Для завдань прогнозування використовуються відповідні нейронні мережі, навчені на сотнях тисяч записів метеоданих з різних точок світу, завдання визначення погодних явищ вирішуються алгоритмами класифікації. Також значний вплив на результат надає процес підступу та аналізу аномалій. Аномаліями називають будь-яке значне відхилення в даних, їх поява може будувати висновки про різного роду сторонньому вплив на </w:t>
+      </w:r>
+      <w:proofErr w:type="spellStart"/>
+      <w:r>
+        <w:rPr>
+          <w:szCs w:val="28"/>
+          <w:lang w:val="uk-UA"/>
+        </w:rPr>
+        <w:t>метеоситуацію</w:t>
+      </w:r>
+      <w:proofErr w:type="spellEnd"/>
+      <w:r>
+        <w:rPr>
+          <w:szCs w:val="28"/>
+          <w:lang w:val="uk-UA"/>
+        </w:rPr>
+        <w:t xml:space="preserve"> в місці їх збору. У цьому контексті, в першу чергу варто уточнити значущість і види сил, які можуть мати вплив.</w:t>
+      </w:r>
+    </w:p>
+    <w:p>
+      <w:pPr>
+        <w:ind w:firstLine="709"/>
+        <w:jc w:val="both"/>
+        <w:rPr>
+          <w:lang w:val="uk-UA"/>
+        </w:rPr>
+      </w:pPr>
+      <w:r>
+        <w:rPr>
+          <w:szCs w:val="28"/>
+          <w:lang w:val="uk-UA"/>
+        </w:rPr>
+        <w:t xml:space="preserve">Безліч різних факторів може впливати на метеорологічну ситуацію, наприклад, це можуть бути різні природні катастрофи, наприклад, потопи і пожежі або техногенні катастрофи у вигляді тих же пожеж або витоків різних речовин. Подібні явища безпосередньо впливають на </w:t>
+      </w:r>
+      <w:proofErr w:type="spellStart"/>
+      <w:r>
+        <w:rPr>
+          <w:szCs w:val="28"/>
+          <w:lang w:val="uk-UA"/>
+        </w:rPr>
+        <w:t>метеоситуацію</w:t>
+      </w:r>
+      <w:proofErr w:type="spellEnd"/>
+      <w:r>
+        <w:rPr>
+          <w:szCs w:val="28"/>
+          <w:lang w:val="uk-UA"/>
+        </w:rPr>
+        <w:t xml:space="preserve"> в певній </w:t>
       </w:r>
       <w:r>
         <w:rPr>
@@ -4063,55 +3877,7 @@
           <w:lang w:val="uk-UA"/>
         </w:rPr>
         <w:lastRenderedPageBreak/>
-        <w:t xml:space="preserve">вузькому участі землі. Для завдань прогнозування використовуються відповідні нейронні мережі, навчені на сотнях тисяч записів метеоданих з різних точок світу, завдання визначення погодних явищ вирішуються алгоритмами класифікації. Також значний вплив на результат надає процес підступу та аналізу аномалій. Аномаліями називають будь-яке значне відхилення в даних, їх поява може будувати висновки про різного роду сторонньому вплив на </w:t>
-      </w:r>
-      <w:proofErr w:type="spellStart"/>
-      <w:r>
-        <w:rPr>
-          <w:szCs w:val="28"/>
-          <w:lang w:val="uk-UA"/>
-        </w:rPr>
-        <w:t>метеоситуацію</w:t>
-      </w:r>
-      <w:proofErr w:type="spellEnd"/>
-      <w:r>
-        <w:rPr>
-          <w:szCs w:val="28"/>
-          <w:lang w:val="uk-UA"/>
-        </w:rPr>
-        <w:t xml:space="preserve"> в місці їх збору. У цьому контексті, в першу чергу варто уточнити значущість і види сил, які можуть мати вплив.</w:t>
-      </w:r>
-    </w:p>
-    <w:p>
-      <w:pPr>
-        <w:ind w:firstLine="709"/>
-        <w:jc w:val="both"/>
-        <w:rPr>
-          <w:lang w:val="uk-UA"/>
-        </w:rPr>
-      </w:pPr>
-      <w:r>
-        <w:rPr>
-          <w:szCs w:val="28"/>
-          <w:lang w:val="uk-UA"/>
-        </w:rPr>
-        <w:t xml:space="preserve">Безліч різних факторів може впливати на метеорологічну ситуацію, наприклад, це можуть бути різні природні катастрофи, наприклад, потопи і пожежі або техногенні катастрофи у вигляді тих же пожеж або витоків різних речовин. Подібні явища безпосередньо впливають на </w:t>
-      </w:r>
-      <w:proofErr w:type="spellStart"/>
-      <w:r>
-        <w:rPr>
-          <w:szCs w:val="28"/>
-          <w:lang w:val="uk-UA"/>
-        </w:rPr>
-        <w:t>метеоситуацію</w:t>
-      </w:r>
-      <w:proofErr w:type="spellEnd"/>
-      <w:r>
-        <w:rPr>
-          <w:szCs w:val="28"/>
-          <w:lang w:val="uk-UA"/>
-        </w:rPr>
-        <w:t xml:space="preserve"> в певній області, безпосередньо впливає на температуру, швидкість і напрям вітру, тиск, вологість. Залежно від масштабів це може вплинути і на загальну метеорологічну картину у світі</w:t>
+        <w:t>області, безпосередньо впливає на температуру, швидкість і напрям вітру, тиск, вологість. Залежно від масштабів це може вплинути і на загальну метеорологічну картину у світі</w:t>
       </w:r>
       <w:r>
         <w:rPr>
@@ -4195,7 +3961,7 @@
                     </pic:cNvPicPr>
                   </pic:nvPicPr>
                   <pic:blipFill>
-                    <a:blip r:embed="rId10"/>
+                    <a:blip r:embed="rId12"/>
                     <a:stretch>
                       <a:fillRect/>
                     </a:stretch>
@@ -4261,7 +4027,6 @@
           <w:szCs w:val="28"/>
           <w:lang w:val="uk-UA"/>
         </w:rPr>
-        <w:lastRenderedPageBreak/>
         <w:t>Якщо природні катастрофи відрізнити досить просто, то техногенні можна виділити тільки завдяки датчикам аналізу склад повітря і різні домішки в ньому. Подібні станції сильно відрізняються від професійних аналогів але можуть збирати дані про температуру, вологість повітря і атмосферний тиск, рис 1.5. Деякі моделі дозволяють аналізувати якість повітря, конкретно його склад і кількість домішок.  Питання відстеження та аналізу стану повітря не менш важливий для метеорології. У повітрі можуть міститися різні домішки які можуть той чи інший ефект на погоду в регіоні</w:t>
       </w:r>
       <w:r>
@@ -4341,7 +4106,7 @@
                     </pic:cNvPicPr>
                   </pic:nvPicPr>
                   <pic:blipFill>
-                    <a:blip r:embed="rId11"/>
+                    <a:blip r:embed="rId13"/>
                     <a:stretch>
                       <a:fillRect/>
                     </a:stretch>
@@ -4427,16 +4192,7 @@
           <w:sz w:val="28"/>
           <w:lang w:val="uk-UA"/>
         </w:rPr>
-        <w:t xml:space="preserve">Факторами зміни можуть бути, як досить очевидні, наприклад заводи або аварії, так і менш очевидні і внаслідок чого більш небезпечні, наприклад </w:t>
-      </w:r>
-      <w:r>
-        <w:rPr>
-          <w:rFonts w:ascii="Times New Roman" w:hAnsi="Times New Roman"/>
-          <w:sz w:val="28"/>
-          <w:lang w:val="uk-UA"/>
-        </w:rPr>
-        <w:lastRenderedPageBreak/>
-        <w:t xml:space="preserve">розкриття покладів метану внаслідок землетрусів. Аналіз складу повітря більш актуальний для другого випадку, конкретно для систем запобігання катастроф. </w:t>
+        <w:t xml:space="preserve">Факторами зміни можуть бути, як досить очевидні, наприклад заводи або аварії, так і менш очевидні і внаслідок чого більш небезпечні, наприклад розкриття покладів метану внаслідок землетрусів. Аналіз складу повітря більш актуальний для другого випадку, конкретно для систем запобігання катастроф. </w:t>
       </w:r>
       <w:r>
         <w:rPr>
@@ -4567,7 +4323,7 @@
                     </pic:cNvPicPr>
                   </pic:nvPicPr>
                   <pic:blipFill>
-                    <a:blip r:embed="rId12">
+                    <a:blip r:embed="rId14">
                       <a:extLst>
                         <a:ext uri="{28A0092B-C50C-407E-A947-70E740481C1C}">
                           <a14:useLocalDpi xmlns:a14="http://schemas.microsoft.com/office/drawing/2010/main" val="0"/>
@@ -4653,168 +4409,167 @@
           <w:szCs w:val="28"/>
           <w:lang w:val="uk-UA"/>
         </w:rPr>
-        <w:t xml:space="preserve">Все це створює велику кількість параметрів та їх комбінацій, які треба враховувати при аналізі метеоданих, а про багатьох важливих метеорологічних змінних можуть навіть не підозрювати. У вирішенні цих завдань використання нейронних мереж є вкрай ефективним. Подібні алгоритми можуть визначати різні види аномалій залежно від </w:t>
-      </w:r>
-      <w:proofErr w:type="spellStart"/>
-      <w:r>
-        <w:rPr>
-          <w:szCs w:val="28"/>
-          <w:lang w:val="uk-UA"/>
-        </w:rPr>
-        <w:t>величених</w:t>
-      </w:r>
-      <w:proofErr w:type="spellEnd"/>
-      <w:r>
-        <w:rPr>
-          <w:szCs w:val="28"/>
-          <w:lang w:val="uk-UA"/>
-        </w:rPr>
-        <w:t xml:space="preserve"> </w:t>
-      </w:r>
+        <w:t>Все це створює велику кількість параметрів та їх комбінацій, які треба враховувати при аналізі метеоданих, а про багатьох важливих метеорологічних змінних можуть навіть не підозрювати. У вирішенні цих завдань використання нейронних мереж є вкрай ефективним. Подібні алгоритми можуть визначати різні види аномалій залежно від в</w:t>
+      </w:r>
+      <w:r>
+        <w:rPr>
+          <w:szCs w:val="28"/>
+          <w:lang w:val="uk-UA"/>
+        </w:rPr>
+        <w:t>и</w:t>
+      </w:r>
+      <w:r>
+        <w:rPr>
+          <w:szCs w:val="28"/>
+          <w:lang w:val="uk-UA"/>
+        </w:rPr>
+        <w:t>л</w:t>
+      </w:r>
+      <w:r>
+        <w:rPr>
+          <w:szCs w:val="28"/>
+          <w:lang w:val="uk-UA"/>
+        </w:rPr>
+        <w:t>у</w:t>
+      </w:r>
+      <w:r>
+        <w:rPr>
+          <w:szCs w:val="28"/>
+          <w:lang w:val="uk-UA"/>
+        </w:rPr>
+        <w:t>чених відхилень у даних. У деяких випадках навіть стабільні дані можуть бути ознакою аномалії. На планеті відбувається багато внутрішніх ци</w:t>
+      </w:r>
+      <w:r>
+        <w:rPr>
+          <w:szCs w:val="28"/>
+          <w:lang w:val="uk-UA"/>
+        </w:rPr>
+        <w:t>клів</w:t>
+      </w:r>
+      <w:r>
+        <w:rPr>
+          <w:szCs w:val="28"/>
+          <w:lang w:val="uk-UA"/>
+        </w:rPr>
+        <w:t xml:space="preserve">, які мають свій вплив на </w:t>
+      </w:r>
+      <w:proofErr w:type="spellStart"/>
+      <w:r>
+        <w:rPr>
+          <w:szCs w:val="28"/>
+          <w:lang w:val="uk-UA"/>
+        </w:rPr>
+        <w:t>метеоситуацію</w:t>
+      </w:r>
+      <w:proofErr w:type="spellEnd"/>
+      <w:r>
+        <w:rPr>
+          <w:szCs w:val="28"/>
+          <w:lang w:val="uk-UA"/>
+        </w:rPr>
+        <w:t>, наприклад такі як зміна пір року та цикли кліматичних періодів.</w:t>
+      </w:r>
+    </w:p>
+    <w:p>
+      <w:pPr>
+        <w:ind w:firstLine="709"/>
+        <w:jc w:val="both"/>
+        <w:rPr>
+          <w:szCs w:val="28"/>
+          <w:lang w:val="uk-UA"/>
+        </w:rPr>
+      </w:pPr>
+      <w:r>
+        <w:rPr>
+          <w:szCs w:val="28"/>
+          <w:lang w:val="uk-UA"/>
+        </w:rPr>
+        <w:t xml:space="preserve">Ефективність розвитку сфери сильно залежить від стандартизації її елементів, наприклад розробки визначених стандартів для метеостанцій, що дозволить максимально </w:t>
+      </w:r>
+      <w:r>
+        <w:rPr>
+          <w:szCs w:val="28"/>
+          <w:lang w:val="uk-UA"/>
+        </w:rPr>
+        <w:t>с</w:t>
+      </w:r>
+      <w:r>
+        <w:rPr>
+          <w:szCs w:val="28"/>
+          <w:lang w:val="uk-UA"/>
+        </w:rPr>
+        <w:t>простити процес розробки ПЗ для них, вибрати найоптимальніші алгоритми роботи [</w:t>
+      </w:r>
+      <w:r>
+        <w:rPr>
+          <w:szCs w:val="28"/>
+          <w:lang w:val="en-US"/>
+        </w:rPr>
+        <w:t>7</w:t>
+      </w:r>
+      <w:r>
+        <w:rPr>
+          <w:szCs w:val="28"/>
+          <w:lang w:val="uk-UA"/>
+        </w:rPr>
+        <w:t xml:space="preserve">]. Створення специфічних програмних бібліотек і </w:t>
+      </w:r>
+      <w:proofErr w:type="spellStart"/>
+      <w:r>
+        <w:rPr>
+          <w:szCs w:val="28"/>
+          <w:lang w:val="uk-UA"/>
+        </w:rPr>
+        <w:t>фреймворків</w:t>
+      </w:r>
+      <w:proofErr w:type="spellEnd"/>
+      <w:r>
+        <w:rPr>
+          <w:szCs w:val="28"/>
+          <w:lang w:val="uk-UA"/>
+        </w:rPr>
+        <w:t xml:space="preserve"> дозволить полегшити написання програм, оскільки базові алгоритми будуть вже готові, це зменшить шанс помилки і збільшить швидкість розробки шляхом </w:t>
+      </w:r>
+      <w:proofErr w:type="spellStart"/>
+      <w:r>
+        <w:rPr>
+          <w:szCs w:val="28"/>
+          <w:lang w:val="uk-UA"/>
+        </w:rPr>
+        <w:t>перевикористання</w:t>
+      </w:r>
+      <w:proofErr w:type="spellEnd"/>
+      <w:r>
+        <w:rPr>
+          <w:szCs w:val="28"/>
+          <w:lang w:val="uk-UA"/>
+        </w:rPr>
+        <w:t xml:space="preserve"> коду.</w:t>
+      </w:r>
+    </w:p>
+    <w:p>
+      <w:pPr>
+        <w:ind w:firstLine="709"/>
+        <w:jc w:val="both"/>
+        <w:rPr>
+          <w:szCs w:val="28"/>
+          <w:lang w:val="uk-UA"/>
+        </w:rPr>
+      </w:pPr>
       <w:r>
         <w:rPr>
           <w:szCs w:val="28"/>
           <w:lang w:val="uk-UA"/>
         </w:rPr>
         <w:lastRenderedPageBreak/>
-        <w:t xml:space="preserve">відхилень у даних. У деяких випадках навіть стабільні дані можуть бути ознакою аномалії. На планеті відбувається багато внутрішніх </w:t>
-      </w:r>
-      <w:proofErr w:type="spellStart"/>
-      <w:r>
-        <w:rPr>
-          <w:szCs w:val="28"/>
-          <w:lang w:val="uk-UA"/>
-        </w:rPr>
-        <w:t>цикорів</w:t>
-      </w:r>
-      <w:proofErr w:type="spellEnd"/>
-      <w:r>
-        <w:rPr>
-          <w:szCs w:val="28"/>
-          <w:lang w:val="uk-UA"/>
-        </w:rPr>
-        <w:t xml:space="preserve">, які мають свій вплив на </w:t>
-      </w:r>
-      <w:proofErr w:type="spellStart"/>
-      <w:r>
-        <w:rPr>
-          <w:szCs w:val="28"/>
-          <w:lang w:val="uk-UA"/>
-        </w:rPr>
-        <w:t>метеоситуацію</w:t>
-      </w:r>
-      <w:proofErr w:type="spellEnd"/>
-      <w:r>
-        <w:rPr>
-          <w:szCs w:val="28"/>
-          <w:lang w:val="uk-UA"/>
-        </w:rPr>
-        <w:t>, наприклад такі як зміна пір року та цикли кліматичних періодів.</w:t>
-      </w:r>
-    </w:p>
-    <w:p>
-      <w:pPr>
-        <w:ind w:firstLine="709"/>
-        <w:jc w:val="both"/>
-        <w:rPr>
-          <w:szCs w:val="28"/>
-          <w:lang w:val="uk-UA"/>
-        </w:rPr>
-      </w:pPr>
-      <w:r>
-        <w:rPr>
-          <w:szCs w:val="28"/>
-          <w:lang w:val="uk-UA"/>
-        </w:rPr>
-        <w:t xml:space="preserve">Ефективність розвитку сфери сильно залежить від стандартизації її елементів, наприклад розробки визначених стандартів для метеостанцій, що дозволить максимально </w:t>
-      </w:r>
-      <w:proofErr w:type="spellStart"/>
-      <w:r>
-        <w:rPr>
-          <w:szCs w:val="28"/>
-          <w:lang w:val="uk-UA"/>
-        </w:rPr>
-        <w:t>упростити</w:t>
-      </w:r>
-      <w:proofErr w:type="spellEnd"/>
-      <w:r>
-        <w:rPr>
-          <w:szCs w:val="28"/>
-          <w:lang w:val="uk-UA"/>
-        </w:rPr>
-        <w:t xml:space="preserve"> процес розробки ПЗ для них, вибрати найоптимальніші алгоритми роботи [</w:t>
-      </w:r>
-      <w:r>
-        <w:rPr>
-          <w:szCs w:val="28"/>
-          <w:lang w:val="en-US"/>
-        </w:rPr>
-        <w:t>7</w:t>
-      </w:r>
-      <w:r>
-        <w:rPr>
-          <w:szCs w:val="28"/>
-          <w:lang w:val="uk-UA"/>
-        </w:rPr>
-        <w:t xml:space="preserve">]. Створення специфічних програмних бібліотек і </w:t>
-      </w:r>
-      <w:proofErr w:type="spellStart"/>
-      <w:r>
-        <w:rPr>
-          <w:szCs w:val="28"/>
-          <w:lang w:val="uk-UA"/>
-        </w:rPr>
-        <w:t>фреймворків</w:t>
-      </w:r>
-      <w:proofErr w:type="spellEnd"/>
-      <w:r>
-        <w:rPr>
-          <w:szCs w:val="28"/>
-          <w:lang w:val="uk-UA"/>
-        </w:rPr>
-        <w:t xml:space="preserve"> дозволить полегшити написання програм, оскільки базові алгоритми будуть вже готові, це зменшить шанс помилки і збільшить швидкість розробки шляхом </w:t>
-      </w:r>
-      <w:proofErr w:type="spellStart"/>
-      <w:r>
-        <w:rPr>
-          <w:szCs w:val="28"/>
-          <w:lang w:val="uk-UA"/>
-        </w:rPr>
-        <w:t>перевикористання</w:t>
-      </w:r>
-      <w:proofErr w:type="spellEnd"/>
-      <w:r>
-        <w:rPr>
-          <w:szCs w:val="28"/>
-          <w:lang w:val="uk-UA"/>
-        </w:rPr>
-        <w:t xml:space="preserve"> коду.</w:t>
-      </w:r>
-    </w:p>
-    <w:p>
-      <w:pPr>
-        <w:ind w:firstLine="709"/>
-        <w:jc w:val="both"/>
-        <w:rPr>
-          <w:szCs w:val="28"/>
-          <w:lang w:val="uk-UA"/>
-        </w:rPr>
-      </w:pPr>
-      <w:proofErr w:type="spellStart"/>
-      <w:r>
-        <w:rPr>
-          <w:szCs w:val="28"/>
-          <w:lang w:val="uk-UA"/>
-        </w:rPr>
-        <w:t>Кастально</w:t>
-      </w:r>
-      <w:proofErr w:type="spellEnd"/>
-      <w:r>
-        <w:rPr>
-          <w:szCs w:val="28"/>
-          <w:lang w:val="uk-UA"/>
-        </w:rPr>
-        <w:t xml:space="preserve"> циклів кліматичних періодів, рис. 1.8, варто описати докладніше. Так як кругообіг циклів кліматичних періодів, як наприклад льодовиковий період, тривають велику кількість років, то варто також враховувати факти еволюції метеорологічних змінних. Під еволюцією у разі мається на увазі природне зміни очікуваних значень метеорологічних змінних протягом тривалого часу. Враховуючи це, можна зрозуміти, що доведеться регулярно адаптувати алгоритми обробки та аналізу під відповідні норми метеоданих, щоб уникнути випадкового визначення їх як аномальних.</w:t>
+        <w:t xml:space="preserve">Щодо </w:t>
+      </w:r>
+      <w:r>
+        <w:rPr>
+          <w:szCs w:val="28"/>
+          <w:lang w:val="uk-UA"/>
+        </w:rPr>
+        <w:t>циклів кліматичних періодів, рис. 1.8, варто описати докладніше. Так як кругообіг циклів кліматичних періодів, як наприклад льодовиковий період, тривають велику кількість років, то варто також враховувати факти еволюції метеорологічних змінних. Під еволюцією у разі мається на увазі природне зміни очікуваних значень метеорологічних змінних протягом тривалого часу. Враховуючи це, можна зрозуміти, що доведеться регулярно адаптувати алгоритми обробки та аналізу під відповідні норми метеоданих, щоб уникнути випадкового визначення їх як аномальних.</w:t>
       </w:r>
     </w:p>
     <w:p>
@@ -4858,7 +4613,7 @@
                     </pic:cNvPicPr>
                   </pic:nvPicPr>
                   <pic:blipFill>
-                    <a:blip r:embed="rId13">
+                    <a:blip r:embed="rId15">
                       <a:extLst>
                         <a:ext uri="{28A0092B-C50C-407E-A947-70E740481C1C}">
                           <a14:useLocalDpi xmlns:a14="http://schemas.microsoft.com/office/drawing/2010/main" val="0"/>
@@ -4945,36 +4700,60 @@
           <w:szCs w:val="28"/>
           <w:lang w:val="uk-UA"/>
         </w:rPr>
+        <w:t>Існують методики для визначення значущості вхідних параметрів на результат роботи мережі, для цього можна запитати коефіцієнти, що склалися у нейронів при навчанні і на їх підставі можна зробити висновок. Необхідно це для того, щоб дати оцінку тому, наскільки ефективно складено набір вхідних даних</w:t>
+      </w:r>
+      <w:r>
+        <w:rPr>
+          <w:szCs w:val="28"/>
+          <w:lang w:val="en-US"/>
+        </w:rPr>
+        <w:t xml:space="preserve"> </w:t>
+      </w:r>
+      <w:r>
+        <w:rPr>
+          <w:szCs w:val="28"/>
+          <w:lang w:val="uk-UA"/>
+        </w:rPr>
+        <w:t>[</w:t>
+      </w:r>
+      <w:r>
+        <w:rPr>
+          <w:szCs w:val="28"/>
+          <w:lang w:val="en-US"/>
+        </w:rPr>
+        <w:t>7</w:t>
+      </w:r>
+      <w:r>
+        <w:rPr>
+          <w:szCs w:val="28"/>
+          <w:lang w:val="uk-UA"/>
+        </w:rPr>
+        <w:t xml:space="preserve">]. </w:t>
+      </w:r>
+    </w:p>
+    <w:p>
+      <w:pPr>
+        <w:ind w:firstLine="709"/>
+        <w:jc w:val="both"/>
+        <w:rPr>
+          <w:szCs w:val="28"/>
+          <w:lang w:val="uk-UA"/>
+        </w:rPr>
+      </w:pPr>
+      <w:r>
+        <w:rPr>
+          <w:szCs w:val="28"/>
+          <w:lang w:val="uk-UA"/>
+        </w:rPr>
+        <w:t xml:space="preserve">За допомогою цього можна або виключити параметри, які мінімально впливають на результат, що вкрай важливо, так як це дає можливість прискорити алгоритм і зменшити обсяг даних, що зберігаються. Також завдяки цій можливості можна збільшити точність роботи свого алгоритму, для цього необхідно виділити всі теоретично можливі метеорологічні змінні, які можуть </w:t>
+      </w:r>
+      <w:r>
+        <w:rPr>
+          <w:szCs w:val="28"/>
+          <w:lang w:val="uk-UA"/>
+        </w:rPr>
         <w:lastRenderedPageBreak/>
-        <w:t>Існують методики для визначення значущості вхідних параметрів на результат роботи мережі, для цього можна запитати коефіцієнти, що склалися у нейронів при навчанні і на їх підставі можна зробити висновок. Необхідно це для того, щоб дати оцінку тому, наскільки ефективно складено набір вхідних даних</w:t>
-      </w:r>
-      <w:r>
-        <w:rPr>
-          <w:szCs w:val="28"/>
-          <w:lang w:val="en-US"/>
-        </w:rPr>
-        <w:t xml:space="preserve"> </w:t>
-      </w:r>
-      <w:r>
-        <w:rPr>
-          <w:szCs w:val="28"/>
-          <w:lang w:val="uk-UA"/>
-        </w:rPr>
-        <w:t>[</w:t>
-      </w:r>
-      <w:r>
-        <w:rPr>
-          <w:szCs w:val="28"/>
-          <w:lang w:val="en-US"/>
-        </w:rPr>
-        <w:t>7</w:t>
-      </w:r>
-      <w:r>
-        <w:rPr>
-          <w:szCs w:val="28"/>
-          <w:lang w:val="uk-UA"/>
-        </w:rPr>
-        <w:t xml:space="preserve">]. </w:t>
+        <w:t>брати участь у процесі, який ви аналізуєте, після чого пробувати підставляти їх комбінації у вигляді вхідних параметрів.</w:t>
       </w:r>
     </w:p>
     <w:p>
@@ -4991,7 +4770,7 @@
           <w:szCs w:val="28"/>
           <w:lang w:val="uk-UA"/>
         </w:rPr>
-        <w:t>За допомогою цього можна або виключити параметри, які мінімально впливають на результат, що вкрай важливо, так як це дає можливість прискорити алгоритм і зменшити обсяг даних, що зберігаються. Також завдяки цій можливості можна збільшити точність роботи свого алгоритму, для цього необхідно виділити всі теоретично можливі метеорологічні змінні, які можуть брати участь у процесі, який ви аналізуєте, після чого пробувати підставляти їх комбінації у вигляді вхідних параметрів.</w:t>
+        <w:t xml:space="preserve">Дана методика лізу даних за допомогою нейронних мереж, з подальшим аналізом ваг нейронів у них дозволяє виявити навіть найбільш неочевидні залежності. </w:t>
       </w:r>
     </w:p>
     <w:p>
@@ -5008,7 +4787,23 @@
           <w:szCs w:val="28"/>
           <w:lang w:val="uk-UA"/>
         </w:rPr>
-        <w:t xml:space="preserve">Дана методика лізу даних за допомогою нейронних мереж, з подальшим аналізом ваг нейронів у них дозволяє виявити навіть найбільш неочевидні залежності. </w:t>
+        <w:t xml:space="preserve">Наприклад, у 2018 році </w:t>
+      </w:r>
+      <w:proofErr w:type="spellStart"/>
+      <w:r>
+        <w:rPr>
+          <w:szCs w:val="28"/>
+          <w:lang w:val="uk-UA"/>
+        </w:rPr>
+        <w:t>нейромережа</w:t>
+      </w:r>
+      <w:proofErr w:type="spellEnd"/>
+      <w:r>
+        <w:rPr>
+          <w:szCs w:val="28"/>
+          <w:lang w:val="uk-UA"/>
+        </w:rPr>
+        <w:t xml:space="preserve"> виявила залежність між парою людських генів і схильністю людини до раку. Це відкриває можливість до нових досліджень і може в майбутньому зробити значний внесок у лікування раку. </w:t>
       </w:r>
     </w:p>
     <w:p>
@@ -5025,56 +4820,21 @@
           <w:szCs w:val="28"/>
           <w:lang w:val="uk-UA"/>
         </w:rPr>
-        <w:t xml:space="preserve">Наприклад, у 2018 році </w:t>
-      </w:r>
-      <w:proofErr w:type="spellStart"/>
-      <w:r>
-        <w:rPr>
-          <w:szCs w:val="28"/>
-          <w:lang w:val="uk-UA"/>
-        </w:rPr>
-        <w:t>нейромережа</w:t>
-      </w:r>
-      <w:proofErr w:type="spellEnd"/>
-      <w:r>
-        <w:rPr>
-          <w:szCs w:val="28"/>
-          <w:lang w:val="uk-UA"/>
-        </w:rPr>
-        <w:t xml:space="preserve"> виявила залежність між парою людських генів і схильністю людини до раку. Це відкриває можливість до нових досліджень і може в майбутньому зробити значний внесок у лікування раку. </w:t>
-      </w:r>
-    </w:p>
-    <w:p>
-      <w:pPr>
-        <w:ind w:firstLine="709"/>
-        <w:jc w:val="both"/>
-        <w:rPr>
-          <w:szCs w:val="28"/>
-          <w:lang w:val="uk-UA"/>
-        </w:rPr>
-      </w:pPr>
-      <w:r>
-        <w:rPr>
-          <w:szCs w:val="28"/>
-          <w:lang w:val="uk-UA"/>
-        </w:rPr>
-        <w:t xml:space="preserve">Подібні взаємозв'язки можуть бути виявлені і у сфері метеорології, наприклад взаємозв'язок виду поверхні на те, як поводиться </w:t>
-      </w:r>
-      <w:proofErr w:type="spellStart"/>
-      <w:r>
-        <w:rPr>
-          <w:szCs w:val="28"/>
-          <w:lang w:val="uk-UA"/>
-        </w:rPr>
-        <w:t>тепература</w:t>
-      </w:r>
-      <w:proofErr w:type="spellEnd"/>
-      <w:r>
-        <w:rPr>
-          <w:szCs w:val="28"/>
-          <w:lang w:val="uk-UA"/>
-        </w:rPr>
-        <w:t xml:space="preserve"> повітря.</w:t>
+        <w:t>Подібні взаємозв'язки можуть бути виявлені і у сфері метеорології, наприклад взаємозв'язок виду поверхні на те, як поводиться те</w:t>
+      </w:r>
+      <w:r>
+        <w:rPr>
+          <w:szCs w:val="28"/>
+          <w:lang w:val="uk-UA"/>
+        </w:rPr>
+        <w:t>м</w:t>
+      </w:r>
+      <w:r>
+        <w:rPr>
+          <w:szCs w:val="28"/>
+          <w:lang w:val="uk-UA"/>
+        </w:rPr>
+        <w:t>пература повітря.</w:t>
       </w:r>
     </w:p>
     <w:p>
@@ -5158,169 +4918,165 @@
           <w:rFonts w:cs="Times New Roman"/>
         </w:rPr>
       </w:pPr>
-      <w:bookmarkStart w:id="26" w:name="_Toc119160138"/>
+      <w:bookmarkStart w:id="26" w:name="_Toc125486072"/>
       <w:bookmarkEnd w:id="18"/>
       <w:bookmarkEnd w:id="19"/>
       <w:r>
         <w:rPr>
           <w:rFonts w:cs="Times New Roman"/>
         </w:rPr>
+        <w:t>1.3 Аналіз можливостей сучасних засобів розр</w:t>
+      </w:r>
+      <w:r>
+        <w:rPr>
+          <w:rFonts w:cs="Times New Roman"/>
+        </w:rPr>
+        <w:t>о</w:t>
+      </w:r>
+      <w:r>
+        <w:rPr>
+          <w:rFonts w:cs="Times New Roman"/>
+        </w:rPr>
+        <w:t>бки програмного забезпечення з використанням алгоритмів машинного навчання</w:t>
+      </w:r>
+      <w:bookmarkEnd w:id="26"/>
+    </w:p>
+    <w:p>
+      <w:pPr>
+        <w:ind w:firstLine="709"/>
+        <w:rPr>
+          <w:szCs w:val="28"/>
+          <w:lang w:val="uk-UA"/>
+        </w:rPr>
+      </w:pPr>
+    </w:p>
+    <w:p>
+      <w:pPr>
+        <w:ind w:firstLine="709"/>
+        <w:rPr>
+          <w:szCs w:val="28"/>
+          <w:lang w:val="uk-UA"/>
+        </w:rPr>
+      </w:pPr>
+    </w:p>
+    <w:p>
+      <w:pPr>
+        <w:ind w:firstLine="709"/>
+        <w:jc w:val="both"/>
+        <w:rPr>
+          <w:lang w:val="uk-UA"/>
+        </w:rPr>
+      </w:pPr>
+      <w:r>
+        <w:rPr>
+          <w:lang w:val="uk-UA"/>
+        </w:rPr>
+        <w:t>Сучасні засоби розробки систем з використанням алгоритмів машинного навчання рясніють різними функціями на вирішення будь-яких зад</w:t>
+      </w:r>
+      <w:r>
+        <w:rPr>
+          <w:lang w:val="uk-UA"/>
+        </w:rPr>
+        <w:t>а</w:t>
+      </w:r>
+      <w:r>
+        <w:rPr>
+          <w:lang w:val="uk-UA"/>
+        </w:rPr>
+        <w:t xml:space="preserve">ч. До таких систем належать </w:t>
+      </w:r>
+      <w:proofErr w:type="spellStart"/>
+      <w:r>
+        <w:rPr>
+          <w:lang w:val="uk-UA"/>
+        </w:rPr>
+        <w:t>TensofFlow</w:t>
+      </w:r>
+      <w:proofErr w:type="spellEnd"/>
+      <w:r>
+        <w:rPr>
+          <w:lang w:val="uk-UA"/>
+        </w:rPr>
+        <w:t xml:space="preserve">, </w:t>
+      </w:r>
+      <w:proofErr w:type="spellStart"/>
+      <w:r>
+        <w:rPr>
+          <w:lang w:val="uk-UA"/>
+        </w:rPr>
+        <w:t>PyTourch</w:t>
+      </w:r>
+      <w:proofErr w:type="spellEnd"/>
+      <w:r>
+        <w:rPr>
+          <w:lang w:val="uk-UA"/>
+        </w:rPr>
+        <w:t xml:space="preserve">, </w:t>
+      </w:r>
+      <w:proofErr w:type="spellStart"/>
+      <w:r>
+        <w:rPr>
+          <w:lang w:val="uk-UA"/>
+        </w:rPr>
+        <w:t>sklearn</w:t>
+      </w:r>
+      <w:proofErr w:type="spellEnd"/>
+      <w:r>
+        <w:rPr>
+          <w:lang w:val="uk-UA"/>
+        </w:rPr>
+        <w:t>.</w:t>
+      </w:r>
+    </w:p>
+    <w:p>
+      <w:pPr>
+        <w:ind w:firstLine="709"/>
+        <w:jc w:val="both"/>
+        <w:rPr>
+          <w:lang w:val="uk-UA"/>
+        </w:rPr>
+      </w:pPr>
+      <w:proofErr w:type="spellStart"/>
+      <w:r>
+        <w:rPr>
+          <w:lang w:val="uk-UA"/>
+        </w:rPr>
+        <w:t>TensorFlow</w:t>
+      </w:r>
+      <w:proofErr w:type="spellEnd"/>
+      <w:r>
+        <w:rPr>
+          <w:lang w:val="uk-UA"/>
+        </w:rPr>
+        <w:t xml:space="preserve"> – це бібліотека для машинного навчання, групи технологій, яка дозволяє навчати штучний інтелект вирішенню різних завдань. Бібліотека спочатку розроблена для </w:t>
+      </w:r>
+      <w:proofErr w:type="spellStart"/>
+      <w:r>
+        <w:rPr>
+          <w:lang w:val="uk-UA"/>
+        </w:rPr>
+        <w:t>Python</w:t>
+      </w:r>
+      <w:proofErr w:type="spellEnd"/>
+      <w:r>
+        <w:rPr>
+          <w:lang w:val="uk-UA"/>
+        </w:rPr>
+        <w:t xml:space="preserve"> і найчастіше використовується з ним.</w:t>
+      </w:r>
+    </w:p>
+    <w:p>
+      <w:pPr>
+        <w:jc w:val="both"/>
+        <w:rPr>
+          <w:lang w:val="uk-UA"/>
+        </w:rPr>
+      </w:pPr>
+      <w:r>
+        <w:rPr>
+          <w:lang w:val="uk-UA"/>
+        </w:rPr>
         <w:lastRenderedPageBreak/>
-        <w:t xml:space="preserve">1.3 Аналіз можливостей сучасних засобів </w:t>
-      </w:r>
-      <w:proofErr w:type="spellStart"/>
-      <w:r>
-        <w:rPr>
-          <w:rFonts w:cs="Times New Roman"/>
-        </w:rPr>
-        <w:t>розрабки</w:t>
-      </w:r>
-      <w:proofErr w:type="spellEnd"/>
-      <w:r>
-        <w:rPr>
-          <w:rFonts w:cs="Times New Roman"/>
-        </w:rPr>
-        <w:t xml:space="preserve"> програмного забезпечення з використанням алгоритмів машинного навчання</w:t>
-      </w:r>
-      <w:bookmarkEnd w:id="26"/>
-    </w:p>
-    <w:p>
-      <w:pPr>
-        <w:ind w:firstLine="709"/>
-        <w:rPr>
-          <w:szCs w:val="28"/>
-          <w:lang w:val="uk-UA"/>
-        </w:rPr>
-      </w:pPr>
-    </w:p>
-    <w:p>
-      <w:pPr>
-        <w:ind w:firstLine="709"/>
-        <w:rPr>
-          <w:szCs w:val="28"/>
-          <w:lang w:val="uk-UA"/>
-        </w:rPr>
-      </w:pPr>
-    </w:p>
-    <w:p>
-      <w:pPr>
-        <w:ind w:firstLine="709"/>
-        <w:jc w:val="both"/>
-        <w:rPr>
-          <w:lang w:val="uk-UA"/>
-        </w:rPr>
-      </w:pPr>
-      <w:r>
-        <w:rPr>
-          <w:lang w:val="uk-UA"/>
-        </w:rPr>
-        <w:t xml:space="preserve">Сучасні засоби розробки систем з використанням алгоритмів машинного навчання рясніють різними функціями на вирішення будь-яких </w:t>
-      </w:r>
-      <w:proofErr w:type="spellStart"/>
-      <w:r>
-        <w:rPr>
-          <w:lang w:val="uk-UA"/>
-        </w:rPr>
-        <w:t>заадч</w:t>
-      </w:r>
-      <w:proofErr w:type="spellEnd"/>
-      <w:r>
-        <w:rPr>
-          <w:lang w:val="uk-UA"/>
-        </w:rPr>
-        <w:t xml:space="preserve">. До таких систем належать </w:t>
-      </w:r>
-      <w:proofErr w:type="spellStart"/>
-      <w:r>
-        <w:rPr>
-          <w:lang w:val="uk-UA"/>
-        </w:rPr>
-        <w:t>TensofFlow</w:t>
-      </w:r>
-      <w:proofErr w:type="spellEnd"/>
-      <w:r>
-        <w:rPr>
-          <w:lang w:val="uk-UA"/>
-        </w:rPr>
-        <w:t xml:space="preserve">, </w:t>
-      </w:r>
-      <w:proofErr w:type="spellStart"/>
-      <w:r>
-        <w:rPr>
-          <w:lang w:val="uk-UA"/>
-        </w:rPr>
-        <w:t>PyTourch</w:t>
-      </w:r>
-      <w:proofErr w:type="spellEnd"/>
-      <w:r>
-        <w:rPr>
-          <w:lang w:val="uk-UA"/>
-        </w:rPr>
-        <w:t xml:space="preserve">, </w:t>
-      </w:r>
-      <w:proofErr w:type="spellStart"/>
-      <w:r>
-        <w:rPr>
-          <w:lang w:val="uk-UA"/>
-        </w:rPr>
-        <w:t>sklearn</w:t>
-      </w:r>
-      <w:proofErr w:type="spellEnd"/>
-      <w:r>
-        <w:rPr>
-          <w:lang w:val="uk-UA"/>
-        </w:rPr>
-        <w:t>.</w:t>
-      </w:r>
-    </w:p>
-    <w:p>
-      <w:pPr>
-        <w:ind w:firstLine="709"/>
-        <w:jc w:val="both"/>
-        <w:rPr>
-          <w:lang w:val="uk-UA"/>
-        </w:rPr>
-      </w:pPr>
-      <w:proofErr w:type="spellStart"/>
-      <w:r>
-        <w:rPr>
-          <w:lang w:val="uk-UA"/>
-        </w:rPr>
-        <w:t>TensorFlow</w:t>
-      </w:r>
-      <w:proofErr w:type="spellEnd"/>
-      <w:r>
-        <w:rPr>
-          <w:lang w:val="uk-UA"/>
-        </w:rPr>
-        <w:t xml:space="preserve"> – це бібліотека для машинного навчання, групи технологій, яка дозволяє навчати штучний інтелект вирішенню різних завдань. Бібліотека спочатку розроблена для </w:t>
-      </w:r>
-      <w:proofErr w:type="spellStart"/>
-      <w:r>
-        <w:rPr>
-          <w:lang w:val="uk-UA"/>
-        </w:rPr>
-        <w:t>Python</w:t>
-      </w:r>
-      <w:proofErr w:type="spellEnd"/>
-      <w:r>
-        <w:rPr>
-          <w:lang w:val="uk-UA"/>
-        </w:rPr>
-        <w:t xml:space="preserve"> і найчастіше використовується з ним.</w:t>
-      </w:r>
-    </w:p>
-    <w:p>
-      <w:pPr>
-        <w:jc w:val="both"/>
-        <w:rPr>
-          <w:lang w:val="uk-UA"/>
-        </w:rPr>
-      </w:pPr>
-      <w:r>
-        <w:rPr>
-          <w:lang w:val="uk-UA"/>
-        </w:rPr>
         <w:tab/>
         <w:t xml:space="preserve">Існують продаж </w:t>
       </w:r>
@@ -5580,7 +5336,6 @@
         <w:rPr>
           <w:lang w:val="uk-UA"/>
         </w:rPr>
-        <w:lastRenderedPageBreak/>
         <w:tab/>
         <w:t xml:space="preserve">Приклади використання технологій — розпізнавання природної мови, зображень та рукописних текстів, різноманітні завдання класифікації чи </w:t>
       </w:r>
@@ -5690,7 +5445,14 @@
         <w:rPr>
           <w:lang w:val="uk-UA"/>
         </w:rPr>
-        <w:t xml:space="preserve"> працює з тензорами - багатовимірними структурами даних у векторному, тобто спрямованому просторі. Вони використовуються в лінійній алгебрі та фізиці. Звідси походить назва бібліотеки. За допомогою тензорів описуються шляхи графа, а вершини це математичні операції.</w:t>
+        <w:t xml:space="preserve"> працює з тензорами - багатовимірними структурами даних у векторному, тобто спрямованому просторі. Вони використовуються в </w:t>
+      </w:r>
+      <w:r>
+        <w:rPr>
+          <w:lang w:val="uk-UA"/>
+        </w:rPr>
+        <w:lastRenderedPageBreak/>
+        <w:t>лінійній алгебрі та фізиці. Звідси походить назва бібліотеки. За допомогою тензорів описуються шляхи графа, а вершини це математичні операції.</w:t>
       </w:r>
     </w:p>
     <w:p>
@@ -5889,14 +5651,7 @@
         <w:rPr>
           <w:lang w:val="uk-UA"/>
         </w:rPr>
-        <w:t xml:space="preserve"> дозволяє працювати з компонентами моделі окремо і створювати її на ходу, при цьому окремо перевіряти кожен елемент. Це зручніше, ніж описувати граф як єдину монолітну структуру. </w:t>
-      </w:r>
-      <w:r>
-        <w:rPr>
-          <w:lang w:val="uk-UA"/>
-        </w:rPr>
-        <w:lastRenderedPageBreak/>
-        <w:t xml:space="preserve">Підхід робить розробку більш інтерактивною — структуру можна </w:t>
+        <w:t xml:space="preserve"> дозволяє працювати з компонентами моделі окремо і створювати її на ходу, при цьому окремо перевіряти кожен елемент. Це зручніше, ніж описувати граф як єдину монолітну структуру. Підхід робить розробку більш інтерактивною — структуру можна </w:t>
       </w:r>
       <w:proofErr w:type="spellStart"/>
       <w:r>
@@ -6005,6 +5760,7 @@
         <w:rPr>
           <w:lang w:val="uk-UA"/>
         </w:rPr>
+        <w:lastRenderedPageBreak/>
         <w:t>Кросплатформенність</w:t>
       </w:r>
       <w:proofErr w:type="spellEnd"/>
@@ -6320,189 +6076,189 @@
         <w:rPr>
           <w:lang w:val="uk-UA"/>
         </w:rPr>
+        <w:t>фреймворках</w:t>
+      </w:r>
+      <w:proofErr w:type="spellEnd"/>
+      <w:r>
+        <w:rPr>
+          <w:lang w:val="uk-UA"/>
+        </w:rPr>
+        <w:t xml:space="preserve">, </w:t>
+      </w:r>
+      <w:proofErr w:type="spellStart"/>
+      <w:r>
+        <w:rPr>
+          <w:lang w:val="uk-UA"/>
+        </w:rPr>
+        <w:t>TensorFlow</w:t>
+      </w:r>
+      <w:proofErr w:type="spellEnd"/>
+      <w:r>
+        <w:rPr>
+          <w:lang w:val="uk-UA"/>
+        </w:rPr>
+        <w:t xml:space="preserve"> забере </w:t>
+      </w:r>
+      <w:proofErr w:type="spellStart"/>
+      <w:r>
+        <w:rPr>
+          <w:lang w:val="uk-UA"/>
+        </w:rPr>
+        <w:t>відеопам'ять</w:t>
+      </w:r>
+      <w:proofErr w:type="spellEnd"/>
+      <w:r>
+        <w:rPr>
+          <w:lang w:val="uk-UA"/>
+        </w:rPr>
+        <w:t xml:space="preserve"> у інших – виникне помилка. Щоб цього не було, споживання пам'яті бібліотекою треба обмежувати вручну. Складність у вивченні машинного навчання загалом. З </w:t>
+      </w:r>
+      <w:proofErr w:type="spellStart"/>
+      <w:r>
+        <w:rPr>
+          <w:lang w:val="uk-UA"/>
+        </w:rPr>
+        <w:t>TensorFlow</w:t>
+      </w:r>
+      <w:proofErr w:type="spellEnd"/>
+      <w:r>
+        <w:rPr>
+          <w:lang w:val="uk-UA"/>
+        </w:rPr>
+        <w:t xml:space="preserve"> складності можуть виникнути через її специфічні стандарти — це не найприязніша до новачків бібліотека.</w:t>
+      </w:r>
+    </w:p>
+    <w:p>
+      <w:pPr>
+        <w:tabs>
+          <w:tab w:val="left" w:pos="1134"/>
+        </w:tabs>
+        <w:ind w:firstLine="709"/>
+        <w:jc w:val="both"/>
+        <w:rPr>
+          <w:lang w:val="uk-UA"/>
+        </w:rPr>
+      </w:pPr>
+      <w:proofErr w:type="spellStart"/>
+      <w:r>
+        <w:rPr>
+          <w:lang w:val="uk-UA"/>
+        </w:rPr>
+        <w:t>TensorFlow</w:t>
+      </w:r>
+      <w:proofErr w:type="spellEnd"/>
+      <w:r>
+        <w:rPr>
+          <w:lang w:val="uk-UA"/>
+        </w:rPr>
+        <w:t xml:space="preserve"> встановлюється за допомогою </w:t>
+      </w:r>
+      <w:proofErr w:type="spellStart"/>
+      <w:r>
+        <w:rPr>
+          <w:lang w:val="uk-UA"/>
+        </w:rPr>
+        <w:t>pip</w:t>
+      </w:r>
+      <w:proofErr w:type="spellEnd"/>
+      <w:r>
+        <w:rPr>
+          <w:lang w:val="uk-UA"/>
+        </w:rPr>
+        <w:t xml:space="preserve">, пакетного менеджера </w:t>
+      </w:r>
+      <w:proofErr w:type="spellStart"/>
+      <w:r>
+        <w:rPr>
+          <w:lang w:val="uk-UA"/>
+        </w:rPr>
+        <w:t>Python</w:t>
+      </w:r>
+      <w:proofErr w:type="spellEnd"/>
+      <w:r>
+        <w:rPr>
+          <w:lang w:val="uk-UA"/>
+        </w:rPr>
+        <w:t xml:space="preserve">. Версії для роботи з CPU та GPU завантажуються окремо. Також для коректної роботи потрібна </w:t>
+      </w:r>
+      <w:proofErr w:type="spellStart"/>
+      <w:r>
+        <w:rPr>
+          <w:lang w:val="uk-UA"/>
+        </w:rPr>
+        <w:t>Anaconda</w:t>
+      </w:r>
+      <w:proofErr w:type="spellEnd"/>
+      <w:r>
+        <w:rPr>
+          <w:lang w:val="uk-UA"/>
+        </w:rPr>
+        <w:t xml:space="preserve"> – спеціальний дистрибутив </w:t>
+      </w:r>
+      <w:proofErr w:type="spellStart"/>
+      <w:r>
+        <w:rPr>
+          <w:lang w:val="uk-UA"/>
+        </w:rPr>
+        <w:t>Python</w:t>
+      </w:r>
+      <w:proofErr w:type="spellEnd"/>
+      <w:r>
+        <w:rPr>
+          <w:lang w:val="uk-UA"/>
+        </w:rPr>
+        <w:t xml:space="preserve"> для машинного навчання</w:t>
+      </w:r>
+      <w:r>
+        <w:rPr>
+          <w:lang w:val="en-US"/>
+        </w:rPr>
+        <w:t xml:space="preserve"> </w:t>
+      </w:r>
+      <w:r>
+        <w:rPr>
+          <w:szCs w:val="28"/>
+          <w:lang w:val="uk-UA"/>
+        </w:rPr>
+        <w:t>[</w:t>
+      </w:r>
+      <w:r>
+        <w:rPr>
+          <w:szCs w:val="28"/>
+          <w:lang w:val="en-US"/>
+        </w:rPr>
+        <w:t>8</w:t>
+      </w:r>
+      <w:r>
+        <w:rPr>
+          <w:szCs w:val="28"/>
+          <w:lang w:val="uk-UA"/>
+        </w:rPr>
+        <w:t>]</w:t>
+      </w:r>
+      <w:r>
+        <w:rPr>
+          <w:lang w:val="uk-UA"/>
+        </w:rPr>
+        <w:t>.</w:t>
+      </w:r>
+    </w:p>
+    <w:p>
+      <w:pPr>
+        <w:tabs>
+          <w:tab w:val="left" w:pos="1134"/>
+        </w:tabs>
+        <w:ind w:firstLine="709"/>
+        <w:jc w:val="both"/>
+        <w:rPr>
+          <w:lang w:val="uk-UA"/>
+        </w:rPr>
+      </w:pPr>
+      <w:r>
+        <w:rPr>
+          <w:lang w:val="uk-UA"/>
+        </w:rPr>
         <w:lastRenderedPageBreak/>
-        <w:t>фреймворках</w:t>
-      </w:r>
-      <w:proofErr w:type="spellEnd"/>
-      <w:r>
-        <w:rPr>
-          <w:lang w:val="uk-UA"/>
-        </w:rPr>
-        <w:t xml:space="preserve">, </w:t>
-      </w:r>
-      <w:proofErr w:type="spellStart"/>
-      <w:r>
-        <w:rPr>
-          <w:lang w:val="uk-UA"/>
-        </w:rPr>
-        <w:t>TensorFlow</w:t>
-      </w:r>
-      <w:proofErr w:type="spellEnd"/>
-      <w:r>
-        <w:rPr>
-          <w:lang w:val="uk-UA"/>
-        </w:rPr>
-        <w:t xml:space="preserve"> забере </w:t>
-      </w:r>
-      <w:proofErr w:type="spellStart"/>
-      <w:r>
-        <w:rPr>
-          <w:lang w:val="uk-UA"/>
-        </w:rPr>
-        <w:t>відеопам'ять</w:t>
-      </w:r>
-      <w:proofErr w:type="spellEnd"/>
-      <w:r>
-        <w:rPr>
-          <w:lang w:val="uk-UA"/>
-        </w:rPr>
-        <w:t xml:space="preserve"> у інших – виникне помилка. Щоб цього не було, споживання пам'яті бібліотекою треба обмежувати вручну. Складність у вивченні машинного навчання загалом. З </w:t>
-      </w:r>
-      <w:proofErr w:type="spellStart"/>
-      <w:r>
-        <w:rPr>
-          <w:lang w:val="uk-UA"/>
-        </w:rPr>
-        <w:t>TensorFlow</w:t>
-      </w:r>
-      <w:proofErr w:type="spellEnd"/>
-      <w:r>
-        <w:rPr>
-          <w:lang w:val="uk-UA"/>
-        </w:rPr>
-        <w:t xml:space="preserve"> складності можуть виникнути через її специфічні стандарти — це не найприязніша до новачків бібліотека.</w:t>
-      </w:r>
-    </w:p>
-    <w:p>
-      <w:pPr>
-        <w:tabs>
-          <w:tab w:val="left" w:pos="1134"/>
-        </w:tabs>
-        <w:ind w:firstLine="709"/>
-        <w:jc w:val="both"/>
-        <w:rPr>
-          <w:lang w:val="uk-UA"/>
-        </w:rPr>
-      </w:pPr>
-      <w:proofErr w:type="spellStart"/>
-      <w:r>
-        <w:rPr>
-          <w:lang w:val="uk-UA"/>
-        </w:rPr>
-        <w:t>TensorFlow</w:t>
-      </w:r>
-      <w:proofErr w:type="spellEnd"/>
-      <w:r>
-        <w:rPr>
-          <w:lang w:val="uk-UA"/>
-        </w:rPr>
-        <w:t xml:space="preserve"> встановлюється за допомогою </w:t>
-      </w:r>
-      <w:proofErr w:type="spellStart"/>
-      <w:r>
-        <w:rPr>
-          <w:lang w:val="uk-UA"/>
-        </w:rPr>
-        <w:t>pip</w:t>
-      </w:r>
-      <w:proofErr w:type="spellEnd"/>
-      <w:r>
-        <w:rPr>
-          <w:lang w:val="uk-UA"/>
-        </w:rPr>
-        <w:t xml:space="preserve">, пакетного менеджера </w:t>
-      </w:r>
-      <w:proofErr w:type="spellStart"/>
-      <w:r>
-        <w:rPr>
-          <w:lang w:val="uk-UA"/>
-        </w:rPr>
-        <w:t>Python</w:t>
-      </w:r>
-      <w:proofErr w:type="spellEnd"/>
-      <w:r>
-        <w:rPr>
-          <w:lang w:val="uk-UA"/>
-        </w:rPr>
-        <w:t xml:space="preserve">. Версії для роботи з CPU та GPU завантажуються окремо. Також для коректної роботи потрібна </w:t>
-      </w:r>
-      <w:proofErr w:type="spellStart"/>
-      <w:r>
-        <w:rPr>
-          <w:lang w:val="uk-UA"/>
-        </w:rPr>
-        <w:t>Anaconda</w:t>
-      </w:r>
-      <w:proofErr w:type="spellEnd"/>
-      <w:r>
-        <w:rPr>
-          <w:lang w:val="uk-UA"/>
-        </w:rPr>
-        <w:t xml:space="preserve"> – спеціальний дистрибутив </w:t>
-      </w:r>
-      <w:proofErr w:type="spellStart"/>
-      <w:r>
-        <w:rPr>
-          <w:lang w:val="uk-UA"/>
-        </w:rPr>
-        <w:t>Python</w:t>
-      </w:r>
-      <w:proofErr w:type="spellEnd"/>
-      <w:r>
-        <w:rPr>
-          <w:lang w:val="uk-UA"/>
-        </w:rPr>
-        <w:t xml:space="preserve"> для машинного навчання</w:t>
-      </w:r>
-      <w:r>
-        <w:rPr>
-          <w:lang w:val="en-US"/>
-        </w:rPr>
-        <w:t xml:space="preserve"> </w:t>
-      </w:r>
-      <w:r>
-        <w:rPr>
-          <w:szCs w:val="28"/>
-          <w:lang w:val="uk-UA"/>
-        </w:rPr>
-        <w:t>[</w:t>
-      </w:r>
-      <w:r>
-        <w:rPr>
-          <w:szCs w:val="28"/>
-          <w:lang w:val="en-US"/>
-        </w:rPr>
-        <w:t>8</w:t>
-      </w:r>
-      <w:r>
-        <w:rPr>
-          <w:szCs w:val="28"/>
-          <w:lang w:val="uk-UA"/>
-        </w:rPr>
-        <w:t>]</w:t>
-      </w:r>
-      <w:r>
-        <w:rPr>
-          <w:lang w:val="uk-UA"/>
-        </w:rPr>
-        <w:t>.</w:t>
-      </w:r>
-    </w:p>
-    <w:p>
-      <w:pPr>
-        <w:tabs>
-          <w:tab w:val="left" w:pos="1134"/>
-        </w:tabs>
-        <w:ind w:firstLine="709"/>
-        <w:jc w:val="both"/>
-        <w:rPr>
-          <w:lang w:val="uk-UA"/>
-        </w:rPr>
-      </w:pPr>
-      <w:r>
-        <w:rPr>
-          <w:lang w:val="uk-UA"/>
-        </w:rPr>
         <w:t xml:space="preserve">Більш детально про внутрішній пристрій </w:t>
       </w:r>
       <w:proofErr w:type="spellStart"/>
@@ -6947,14 +6703,7 @@
         <w:rPr>
           <w:lang w:val="uk-UA"/>
         </w:rPr>
-        <w:t xml:space="preserve">), яке використовує обчислення для </w:t>
-      </w:r>
-      <w:r>
-        <w:rPr>
-          <w:lang w:val="uk-UA"/>
-        </w:rPr>
-        <w:lastRenderedPageBreak/>
-        <w:t>обчислення градієнтів. Зазвичай ви використовуєте це для обчислення градієнта помилки або втрати моделі відносно її ваг.</w:t>
+        <w:t>), яке використовує обчислення для обчислення градієнтів. Зазвичай ви використовуєте це для обчислення градієнта помилки або втрати моделі відносно її ваг.</w:t>
       </w:r>
     </w:p>
     <w:p>
@@ -7088,6 +6837,7 @@
         <w:rPr>
           <w:lang w:val="uk-UA"/>
         </w:rPr>
+        <w:lastRenderedPageBreak/>
         <w:tab/>
         <w:t xml:space="preserve">Для цього потрібно використовувати </w:t>
       </w:r>
@@ -7470,7 +7220,6 @@
         <w:rPr>
           <w:lang w:val="uk-UA"/>
         </w:rPr>
-        <w:lastRenderedPageBreak/>
         <w:tab/>
         <w:t xml:space="preserve">Можна імпортувати та експортувати значення </w:t>
       </w:r>
@@ -7711,7 +7460,14 @@
         <w:rPr>
           <w:lang w:val="uk-UA"/>
         </w:rPr>
-        <w:t xml:space="preserve"> забезпечуючи додаткову функціональність і зручні методи для створення, навчання та збереження моделей. Деякі з них демонструються в наступному розділі.</w:t>
+        <w:t xml:space="preserve"> забезпечуючи додаткову функціональність і зручні методи для </w:t>
+      </w:r>
+      <w:r>
+        <w:rPr>
+          <w:lang w:val="uk-UA"/>
+        </w:rPr>
+        <w:lastRenderedPageBreak/>
+        <w:t>створення, навчання та збереження моделей. Деякі з них демонструються в наступному розділі.</w:t>
       </w:r>
     </w:p>
     <w:p>
@@ -8203,14 +7959,7 @@
         <w:rPr>
           <w:lang w:val="uk-UA"/>
         </w:rPr>
-        <w:t xml:space="preserve"> надає відмінну платформу, яка пропонує динамічні обчислювальні графи. Таким </w:t>
-      </w:r>
-      <w:r>
-        <w:rPr>
-          <w:lang w:val="uk-UA"/>
-        </w:rPr>
-        <w:lastRenderedPageBreak/>
-        <w:t>чином користувач може змінити їх під час виконання. Це дуже корисно, коли розробник не знає скільки пам'яті потрібно для створення моделі нейронної мережі</w:t>
+        <w:t xml:space="preserve"> надає відмінну платформу, яка пропонує динамічні обчислювальні графи. Таким чином користувач може змінити їх під час виконання. Це дуже корисно, коли розробник не знає скільки пам'яті потрібно для створення моделі нейронної мережі</w:t>
       </w:r>
       <w:r>
         <w:rPr>
@@ -8428,6 +8177,7 @@
               <w:rPr>
                 <w:lang w:val="uk-UA"/>
               </w:rPr>
+              <w:lastRenderedPageBreak/>
               <w:t>PyTorch</w:t>
             </w:r>
             <w:proofErr w:type="spellEnd"/>
@@ -8961,7 +8711,6 @@
         <w:rPr>
           <w:lang w:val="uk-UA"/>
         </w:rPr>
-        <w:lastRenderedPageBreak/>
         <w:t>Включає безліч функцій втрати.</w:t>
       </w:r>
     </w:p>
@@ -9051,7 +8800,14 @@
         <w:rPr>
           <w:lang w:val="uk-UA"/>
         </w:rPr>
-        <w:t xml:space="preserve"> вміє використовувати всю потужність </w:t>
+        <w:t xml:space="preserve"> вміє </w:t>
+      </w:r>
+      <w:r>
+        <w:rPr>
+          <w:lang w:val="uk-UA"/>
+        </w:rPr>
+        <w:lastRenderedPageBreak/>
+        <w:t xml:space="preserve">використовувати всю потужність </w:t>
       </w:r>
       <w:proofErr w:type="spellStart"/>
       <w:r>
@@ -9284,14 +9040,7 @@
         <w:rPr>
           <w:lang w:val="uk-UA"/>
         </w:rPr>
-        <w:t xml:space="preserve">Зменшення розмірності. Часто у даних міститься надмірна інформація. Наприклад, деякі ознаки можна отримати з інших. Щоб зробити подальший аналіз ефективнішим, розмірність вибірки зменшується — так, щоб зберегти </w:t>
-      </w:r>
-      <w:r>
-        <w:rPr>
-          <w:lang w:val="uk-UA"/>
-        </w:rPr>
-        <w:lastRenderedPageBreak/>
-        <w:t>максимум корисних даних. І тому використовуються спеціальні методи, наприклад метод головних компонент.</w:t>
+        <w:t>Зменшення розмірності. Часто у даних міститься надмірна інформація. Наприклад, деякі ознаки можна отримати з інших. Щоб зробити подальший аналіз ефективнішим, розмірність вибірки зменшується — так, щоб зберегти максимум корисних даних. І тому використовуються спеціальні методи, наприклад метод головних компонент.</w:t>
       </w:r>
     </w:p>
     <w:p>
@@ -9325,6 +9074,7 @@
           <w:b w:val="0"/>
           <w:lang w:val="uk-UA"/>
         </w:rPr>
+        <w:lastRenderedPageBreak/>
         <w:t xml:space="preserve">Вибір </w:t>
       </w:r>
       <w:proofErr w:type="spellStart"/>
@@ -9462,7 +9212,7 @@
                     <pic:cNvPicPr/>
                   </pic:nvPicPr>
                   <pic:blipFill>
-                    <a:blip r:embed="rId14"/>
+                    <a:blip r:embed="rId16"/>
                     <a:stretch>
                       <a:fillRect/>
                     </a:stretch>
@@ -9556,7 +9306,6 @@
           <w:b w:val="0"/>
           <w:lang w:val="uk-UA"/>
         </w:rPr>
-        <w:lastRenderedPageBreak/>
         <w:tab/>
         <w:t>Класифікація - прогнозування показника з кінцевою кількістю значень. Простіше визначення — прогнозування категорії, до якої належить об'єкт. Розпізнавання жанру тексту чи об'єктів на зображенні – це завдання класифікації</w:t>
       </w:r>
@@ -9611,6 +9360,7 @@
           <w:b w:val="0"/>
           <w:lang w:val="uk-UA"/>
         </w:rPr>
+        <w:lastRenderedPageBreak/>
         <w:tab/>
       </w:r>
       <w:proofErr w:type="spellStart"/>
@@ -9685,7 +9435,7 @@
         </w:rPr>
         <w:tab/>
       </w:r>
-      <w:bookmarkStart w:id="35" w:name="_Toc119160140"/>
+      <w:bookmarkStart w:id="35" w:name="_Toc125486073"/>
       <w:r>
         <w:rPr>
           <w:rFonts w:cs="Times New Roman"/>
@@ -10023,7 +9773,7 @@
       </w:pPr>
       <w:bookmarkStart w:id="36" w:name="_Toc72613801"/>
       <w:bookmarkStart w:id="37" w:name="_Toc41645233"/>
-      <w:bookmarkStart w:id="38" w:name="_Toc119160141"/>
+      <w:bookmarkStart w:id="38" w:name="_Toc125486074"/>
       <w:r>
         <w:rPr>
           <w:rFonts w:cs="Times New Roman"/>
@@ -10048,7 +9798,7 @@
       </w:pPr>
       <w:bookmarkStart w:id="39" w:name="_Toc41645234"/>
       <w:bookmarkStart w:id="40" w:name="_Toc72613802"/>
-      <w:bookmarkStart w:id="41" w:name="_Toc119160142"/>
+      <w:bookmarkStart w:id="41" w:name="_Toc125486075"/>
       <w:r>
         <w:rPr>
           <w:rFonts w:cs="Times New Roman"/>
@@ -10352,14 +10102,12 @@
         </w:rPr>
         <w:t xml:space="preserve">де x </w:t>
       </w:r>
-      <w:proofErr w:type="spellStart"/>
-      <w:r>
-        <w:rPr>
-          <w:lang w:val="uk-UA"/>
-        </w:rPr>
-        <w:t>називаєтся</w:t>
-      </w:r>
-      <w:proofErr w:type="spellEnd"/>
+      <w:r>
+        <w:rPr>
+          <w:lang w:val="uk-UA"/>
+        </w:rPr>
+        <w:t>називається</w:t>
+      </w:r>
       <w:r>
         <w:rPr>
           <w:lang w:val="uk-UA"/>
@@ -10442,7 +10190,7 @@
                     <pic:cNvPicPr/>
                   </pic:nvPicPr>
                   <pic:blipFill>
-                    <a:blip r:embed="rId15"/>
+                    <a:blip r:embed="rId17"/>
                     <a:stretch>
                       <a:fillRect/>
                     </a:stretch>
@@ -10539,6 +10287,7 @@
           <w:i w:val="0"/>
           <w:lang w:val="uk-UA"/>
         </w:rPr>
+        <w:lastRenderedPageBreak/>
         <w:t>Парну лінійну регресію можна розширити, включивши до неї більше однієї незалежної змінної; у цьому випадку вона відома як множинна регресія.</w:t>
       </w:r>
     </w:p>
@@ -10561,7 +10310,6 @@
           <w:i w:val="0"/>
           <w:lang w:val="uk-UA"/>
         </w:rPr>
-        <w:lastRenderedPageBreak/>
         <w:t>Аномальні значення (викиди) та точки впливу. "Впливове" спостереження, якщо воно опущене, змінює одну або більше оцінок параметрів моделі (тобто кутовий коефіцієнт або вільний член). Викид (спостереження, що суперечить більшості значень у наборі даних) може бути "впливовим" спостереженням і може добре виявлятися візуально, під час огляду двовимірної діаграми розсіювання або графіка залишків. І для викидів, і для "впливових" спостережень (крапок) використовують моделі як з їх включенням, так і без них звертають увагу на зміну оцінки (коефіцієнтів регресії). При проведенні аналізу не варто відкидати викиди або точки впливу автоматично, оскільки звичайне ігнорування може вплинути на отримані результати</w:t>
       </w:r>
       <w:r>
@@ -10643,7 +10391,7 @@
                     </pic:cNvPicPr>
                   </pic:nvPicPr>
                   <pic:blipFill>
-                    <a:blip r:embed="rId16"/>
+                    <a:blip r:embed="rId18"/>
                     <a:stretch>
                       <a:fillRect/>
                     </a:stretch>
@@ -10701,7 +10449,7 @@
                     </pic:cNvPicPr>
                   </pic:nvPicPr>
                   <pic:blipFill>
-                    <a:blip r:embed="rId17"/>
+                    <a:blip r:embed="rId19"/>
                     <a:stretch>
                       <a:fillRect/>
                     </a:stretch>
@@ -10751,7 +10499,7 @@
                     </pic:cNvPicPr>
                   </pic:nvPicPr>
                   <pic:blipFill>
-                    <a:blip r:embed="rId16"/>
+                    <a:blip r:embed="rId18"/>
                     <a:stretch>
                       <a:fillRect/>
                     </a:stretch>
@@ -10801,7 +10549,7 @@
                     </pic:cNvPicPr>
                   </pic:nvPicPr>
                   <pic:blipFill>
-                    <a:blip r:embed="rId18"/>
+                    <a:blip r:embed="rId20"/>
                     <a:stretch>
                       <a:fillRect/>
                     </a:stretch>
@@ -10849,7 +10597,7 @@
                     </pic:cNvPicPr>
                   </pic:nvPicPr>
                   <pic:blipFill>
-                    <a:blip r:embed="rId19"/>
+                    <a:blip r:embed="rId21"/>
                     <a:stretch>
                       <a:fillRect/>
                     </a:stretch>
@@ -11551,6 +11299,7 @@
         <w:rPr>
           <w:lang w:val="uk-UA"/>
         </w:rPr>
+        <w:lastRenderedPageBreak/>
         <w:tab/>
         <w:t xml:space="preserve">Зазвичай, якщо досягнутий рівень значущості </w:t>
       </w:r>
@@ -11978,7 +11727,7 @@
                     </pic:cNvPicPr>
                   </pic:nvPicPr>
                   <pic:blipFill>
-                    <a:blip r:embed="rId17"/>
+                    <a:blip r:embed="rId19"/>
                     <a:stretch>
                       <a:fillRect/>
                     </a:stretch>
@@ -12028,7 +11777,7 @@
                     </pic:cNvPicPr>
                   </pic:nvPicPr>
                   <pic:blipFill>
-                    <a:blip r:embed="rId16"/>
+                    <a:blip r:embed="rId18"/>
                     <a:stretch>
                       <a:fillRect/>
                     </a:stretch>
@@ -12090,7 +11839,7 @@
                     </pic:cNvPicPr>
                   </pic:nvPicPr>
                   <pic:blipFill>
-                    <a:blip r:embed="rId17"/>
+                    <a:blip r:embed="rId19"/>
                     <a:stretch>
                       <a:fillRect/>
                     </a:stretch>
@@ -12140,7 +11889,7 @@
                     </pic:cNvPicPr>
                   </pic:nvPicPr>
                   <pic:blipFill>
-                    <a:blip r:embed="rId16"/>
+                    <a:blip r:embed="rId18"/>
                     <a:stretch>
                       <a:fillRect/>
                     </a:stretch>
@@ -12205,7 +11954,7 @@
                     </pic:cNvPicPr>
                   </pic:nvPicPr>
                   <pic:blipFill>
-                    <a:blip r:embed="rId17"/>
+                    <a:blip r:embed="rId19"/>
                     <a:stretch>
                       <a:fillRect/>
                     </a:stretch>
@@ -12507,12 +12256,13 @@
       </w:pPr>
       <w:bookmarkStart w:id="68" w:name="_Toc72613803"/>
       <w:bookmarkStart w:id="69" w:name="_Toc41645235"/>
-      <w:bookmarkStart w:id="70" w:name="_Toc119160143"/>
+      <w:bookmarkStart w:id="70" w:name="_Toc125486076"/>
       <w:r>
         <w:rPr>
           <w:rStyle w:val="10"/>
           <w:rFonts w:cs="Times New Roman"/>
         </w:rPr>
+        <w:lastRenderedPageBreak/>
         <w:t>2.2</w:t>
       </w:r>
       <w:r>
@@ -12575,7 +12325,6 @@
         <w:rPr>
           <w:lang w:val="uk-UA"/>
         </w:rPr>
-        <w:lastRenderedPageBreak/>
         <w:t>У разі під алгоритмом регресії мається на увазі збірний образ всіх алгоритмів прогнозування будь-яких даних</w:t>
       </w:r>
       <w:r>
@@ -12683,7 +12432,7 @@
                     </pic:cNvPicPr>
                   </pic:nvPicPr>
                   <pic:blipFill>
-                    <a:blip r:embed="rId20">
+                    <a:blip r:embed="rId22">
                       <a:extLst>
                         <a:ext uri="{28A0092B-C50C-407E-A947-70E740481C1C}">
                           <a14:useLocalDpi xmlns:a14="http://schemas.microsoft.com/office/drawing/2010/main" val="0"/>
@@ -12774,7 +12523,14 @@
         <w:rPr>
           <w:lang w:val="uk-UA"/>
         </w:rPr>
-        <w:t xml:space="preserve"> складається з трьох або більше шарів. Кожен вузол у шарі з'єднаний з кожним вузлом у наступному шарі, що робить мережу повністю пов'язаною. Приховані шари містять вузли мережі (одиниці), що не піддаються спостереженню. Кожна прихована одиниця є функцією виваженої суми вхідних даних. Ця функція є функцією активації, при цьому значення ваги визначаються алгоритмом оцінки. Мережа містить другий прихований рівень, кожна прихована одиниця у якому є функцією від виваженої суми одиниць у першому прихованому рівні. В обох рівнях використовують однакову функцію активаці</w:t>
+        <w:t xml:space="preserve"> складається з трьох або більше шарів. Кожен вузол у шарі з'єднаний з кожним вузлом у наступному шарі, що робить мережу повністю пов'язаною. Приховані шари містять вузли мережі (одиниці), що не піддаються спостереженню. Кожна прихована одиниця є функцією виваженої суми вхідних даних. Ця функція є функцією активації, при цьому значення ваги визначаються алгоритмом оцінки. Мережа містить другий прихований рівень, кожна прихована одиниця у якому є функцією від виваженої суми одиниць у першому прихованому рівні. В обох рівнях використовують </w:t>
+      </w:r>
+      <w:r>
+        <w:rPr>
+          <w:lang w:val="uk-UA"/>
+        </w:rPr>
+        <w:lastRenderedPageBreak/>
+        <w:t>однакову функцію активаці</w:t>
       </w:r>
       <w:r>
         <w:rPr>
@@ -12827,7 +12583,6 @@
         <w:rPr>
           <w:lang w:val="uk-UA"/>
         </w:rPr>
-        <w:lastRenderedPageBreak/>
         <w:t>Функція активації "зв'язує" шар зважених сум об'єктів із наступним шаром значень даних об'єктів.</w:t>
       </w:r>
     </w:p>
@@ -13275,6 +13030,7 @@
         <w:rPr>
           <w:lang w:val="uk-UA"/>
         </w:rPr>
+        <w:lastRenderedPageBreak/>
         <w:tab/>
         <w:t xml:space="preserve">Рекурсивні нейронні мережі - вид нейронних мереж, що працюють з даними змінної довжини. Моделі рекурсивних мереж використовують ієрархічні структури зразків під час навчання. Наприклад, зображення, що складаються зі сцен, що поєднують </w:t>
       </w:r>
@@ -13290,14 +13046,7 @@
         <w:rPr>
           <w:lang w:val="uk-UA"/>
         </w:rPr>
-        <w:t xml:space="preserve">, що включають багато об'єктів. </w:t>
-      </w:r>
-      <w:r>
-        <w:rPr>
-          <w:lang w:val="uk-UA"/>
-        </w:rPr>
-        <w:lastRenderedPageBreak/>
-        <w:t xml:space="preserve">Виявлення структури сцени та її </w:t>
+        <w:t xml:space="preserve">, що включають багато об'єктів. Виявлення структури сцени та її </w:t>
       </w:r>
       <w:proofErr w:type="spellStart"/>
       <w:r>
@@ -13433,7 +13182,7 @@
                     </pic:cNvPicPr>
                   </pic:nvPicPr>
                   <pic:blipFill>
-                    <a:blip r:embed="rId21">
+                    <a:blip r:embed="rId23">
                       <a:extLst>
                         <a:ext uri="{28A0092B-C50C-407E-A947-70E740481C1C}">
                           <a14:useLocalDpi xmlns:a14="http://schemas.microsoft.com/office/drawing/2010/main" val="0"/>
@@ -13512,7 +13261,6 @@
         <w:rPr>
           <w:lang w:val="uk-UA"/>
         </w:rPr>
-        <w:lastRenderedPageBreak/>
         <w:tab/>
         <w:t>Ця архітектура з деяким удосконаленням використовується для послідовного дешифрування натуральних сцен зображення або для структурування речень природної мови.</w:t>
       </w:r>
@@ -14111,7 +13859,14 @@
           <w:lang w:val="uk-UA"/>
         </w:rPr>
         <w:tab/>
-        <w:t xml:space="preserve">Існує багато різновидів, рішень та конструктивних елементів рекурентних нейронних мереж. Проблема рекурентної мережі полягає в тому, що якщо враховувати кожен крок часу, то стає необхідним для кожного кроку часу створювати свій шар нейронів, що викликає серйозні обчислювальні складності. Крім того, багатошарові реалізації виявляються </w:t>
+        <w:t xml:space="preserve">Існує багато різновидів, рішень та конструктивних елементів рекурентних нейронних мереж. Проблема рекурентної мережі полягає в тому, що якщо враховувати кожен крок часу, то стає необхідним для кожного кроку </w:t>
+      </w:r>
+      <w:r>
+        <w:rPr>
+          <w:lang w:val="uk-UA"/>
+        </w:rPr>
+        <w:lastRenderedPageBreak/>
+        <w:t xml:space="preserve">часу створювати свій шар нейронів, що викликає серйозні обчислювальні складності. Крім того, багатошарові реалізації виявляються </w:t>
       </w:r>
       <w:proofErr w:type="spellStart"/>
       <w:r>
@@ -14139,14 +13894,7 @@
         <w:rPr>
           <w:lang w:val="uk-UA"/>
         </w:rPr>
-        <w:t xml:space="preserve"> ваги. Якщо </w:t>
-      </w:r>
-      <w:r>
-        <w:rPr>
-          <w:lang w:val="uk-UA"/>
-        </w:rPr>
-        <w:lastRenderedPageBreak/>
-        <w:t>обмежити розрахунок фіксованим тимчасовим вікном, то отримані моделі не відображатимуть довгострокових трендів. Різні підходи намагаються вдосконалити модель історичної пам'яті та механізм запам'ятовування та забування.</w:t>
+        <w:t xml:space="preserve"> ваги. Якщо обмежити розрахунок фіксованим тимчасовим вікном, то отримані моделі не відображатимуть довгострокових трендів. Різні підходи намагаються вдосконалити модель історичної пам'яті та механізм запам'ятовування та забування.</w:t>
       </w:r>
     </w:p>
     <w:p>
@@ -14391,6 +14139,7 @@
         <w:rPr>
           <w:lang w:val="uk-UA"/>
         </w:rPr>
+        <w:lastRenderedPageBreak/>
         <w:t>Структура LSTM мережі наведена на рис.2.4.</w:t>
       </w:r>
     </w:p>
@@ -14405,7 +14154,6 @@
         <w:rPr>
           <w:noProof/>
         </w:rPr>
-        <w:lastRenderedPageBreak/>
         <w:drawing>
           <wp:inline distT="0" distB="0" distL="0" distR="0" wp14:anchorId="47E2F26E" wp14:editId="687B4412">
             <wp:extent cx="5162550" cy="2838450"/>
@@ -14424,7 +14172,7 @@
                     </pic:cNvPicPr>
                   </pic:nvPicPr>
                   <pic:blipFill>
-                    <a:blip r:embed="rId22">
+                    <a:blip r:embed="rId24">
                       <a:extLst>
                         <a:ext uri="{28A0092B-C50C-407E-A947-70E740481C1C}">
                           <a14:useLocalDpi xmlns:a14="http://schemas.microsoft.com/office/drawing/2010/main" val="0"/>
@@ -14913,6 +14661,7 @@
         <w:rPr>
           <w:lang w:val="uk-UA"/>
         </w:rPr>
+        <w:lastRenderedPageBreak/>
         <w:tab/>
         <w:t xml:space="preserve">Модель послідовності, якщо розглядати на високому рівні, модель seq2seq має </w:t>
       </w:r>
@@ -14942,7 +14691,6 @@
         <w:rPr>
           <w:noProof/>
         </w:rPr>
-        <w:lastRenderedPageBreak/>
         <w:drawing>
           <wp:inline distT="0" distB="0" distL="0" distR="0" wp14:anchorId="5BEF45C6" wp14:editId="0554919A">
             <wp:extent cx="4061460" cy="2693970"/>
@@ -14961,7 +14709,7 @@
                     </pic:cNvPicPr>
                   </pic:nvPicPr>
                   <pic:blipFill>
-                    <a:blip r:embed="rId23"/>
+                    <a:blip r:embed="rId25"/>
                     <a:stretch>
                       <a:fillRect/>
                     </a:stretch>
@@ -15146,7 +14894,7 @@
                     </pic:cNvPicPr>
                   </pic:nvPicPr>
                   <pic:blipFill>
-                    <a:blip r:embed="rId24">
+                    <a:blip r:embed="rId26">
                       <a:extLst>
                         <a:ext uri="{28A0092B-C50C-407E-A947-70E740481C1C}">
                           <a14:useLocalDpi xmlns:a14="http://schemas.microsoft.com/office/drawing/2010/main" val="0"/>
@@ -15215,7 +14963,6 @@
         <w:rPr>
           <w:lang w:val="uk-UA"/>
         </w:rPr>
-        <w:lastRenderedPageBreak/>
         <w:t>Словники Seq2seq зазвичай резервують перші чотири місця для цих елементів:</w:t>
       </w:r>
     </w:p>
@@ -15599,7 +15346,14 @@
         <w:rPr>
           <w:lang w:val="uk-UA"/>
         </w:rPr>
-        <w:t>. 2020, повідомляє про кращу продуктивність моделі, якщо вхідні дані змінені. Таким чином, також мож</w:t>
+        <w:t xml:space="preserve">. 2020, повідомляє про кращу продуктивність моделі, якщо вхідні </w:t>
+      </w:r>
+      <w:r>
+        <w:rPr>
+          <w:lang w:val="uk-UA"/>
+        </w:rPr>
+        <w:lastRenderedPageBreak/>
+        <w:t>дані змінені. Таким чином, також мож</w:t>
       </w:r>
       <w:r>
         <w:rPr>
@@ -15629,7 +15383,6 @@
         <w:rPr>
           <w:lang w:val="uk-UA"/>
         </w:rPr>
-        <w:lastRenderedPageBreak/>
         <w:t>Під час попередньої обробки створює</w:t>
       </w:r>
       <w:r>
@@ -15697,7 +15450,7 @@
       </w:pPr>
       <w:bookmarkStart w:id="71" w:name="_Toc41645236"/>
       <w:bookmarkStart w:id="72" w:name="_Toc72613804"/>
-      <w:bookmarkStart w:id="73" w:name="_Toc119160144"/>
+      <w:bookmarkStart w:id="73" w:name="_Toc125486077"/>
       <w:r>
         <w:rPr>
           <w:rFonts w:cs="Times New Roman"/>
@@ -15851,14 +15604,14 @@
         <w:rPr>
           <w:lang w:val="uk-UA"/>
         </w:rPr>
-        <w:t xml:space="preserve">ідлаштовуючи другий прихований шар під вже неіснуючу вибірку даних. Аналогічна ситуація з вихідним шаром, який підлаштовується під вже змінений вихід другого прихованого шару. А якщо ще врахувати спотворення між першим і другим прихованими шарами, масштаби помилки </w:t>
+        <w:t xml:space="preserve">ідлаштовуючи другий прихований шар під вже неіснуючу вибірку даних. Аналогічна ситуація з вихідним шаром, який підлаштовується під вже змінений вихід другого прихованого шару. А якщо ще врахувати </w:t>
       </w:r>
       <w:r>
         <w:rPr>
           <w:lang w:val="uk-UA"/>
         </w:rPr>
         <w:lastRenderedPageBreak/>
-        <w:t>збільшуються. І чим глибша нейронна мережа, тим сильніший прояв цього ефекту. Це було названо внутрішнім підступним зрушенням.</w:t>
+        <w:t>спотворення між першим і другим прихованими шарами, масштаби помилки збільшуються. І чим глибша нейронна мережа, тим сильніший прояв цього ефекту. Це було названо внутрішнім підступним зрушенням.</w:t>
       </w:r>
     </w:p>
     <w:p>
@@ -17643,7 +17396,14 @@
         <w:rPr>
           <w:lang w:val="uk-UA"/>
         </w:rPr>
-        <w:t xml:space="preserve"> ковзної дисперсії потрібно трохи більше ітерацій (310-320), але в цілому картина схожа. Що стосується дисперсією застосування експоненціальної дає як економію пам'яті, а й значно знижує кількість обчислень, </w:t>
+        <w:t xml:space="preserve"> ковзної дисперсії потрібно трохи більше ітерацій (310-320), але в цілому картина схожа. Що стосується дисперсією застосування експоненціальної дає як </w:t>
+      </w:r>
+      <w:r>
+        <w:rPr>
+          <w:lang w:val="uk-UA"/>
+        </w:rPr>
+        <w:lastRenderedPageBreak/>
+        <w:t xml:space="preserve">економію пам'яті, а й значно знижує кількість обчислень, </w:t>
       </w:r>
       <w:proofErr w:type="spellStart"/>
       <w:r>
@@ -17697,7 +17457,6 @@
         <w:rPr>
           <w:lang w:val="uk-UA"/>
         </w:rPr>
-        <w:lastRenderedPageBreak/>
         <w:tab/>
         <w:t xml:space="preserve">Експерименти, проведені авторами методу, показують, що застосування методу </w:t>
       </w:r>
@@ -17946,7 +17705,7 @@
         </w:rPr>
         <w:tab/>
       </w:r>
-      <w:bookmarkStart w:id="76" w:name="_Toc119160145"/>
+      <w:bookmarkStart w:id="76" w:name="_Toc125486078"/>
       <w:r>
         <w:rPr>
           <w:rFonts w:cs="Times New Roman"/>
@@ -18008,7 +17767,14 @@
         <w:rPr>
           <w:lang w:val="uk-UA"/>
         </w:rPr>
-        <w:t xml:space="preserve">Так як даних буде багато то програмний комплекс повинен бути оптимізований для роботи з великими даними, в даному випадку кращим рішенням буде використовувати систему управління базами даних </w:t>
+        <w:t xml:space="preserve">Так як даних буде багато то програмний комплекс повинен бути оптимізований </w:t>
+      </w:r>
+      <w:r>
+        <w:rPr>
+          <w:lang w:val="uk-UA"/>
+        </w:rPr>
+        <w:lastRenderedPageBreak/>
+        <w:t xml:space="preserve">для роботи з великими даними, в даному випадку кращим рішенням буде використовувати систему управління базами даних </w:t>
       </w:r>
       <w:proofErr w:type="spellStart"/>
       <w:r>
@@ -18045,7 +17811,6 @@
           <w:szCs w:val="28"/>
           <w:lang w:val="uk-UA"/>
         </w:rPr>
-        <w:lastRenderedPageBreak/>
         <w:t>Отримані в рамках виконання даного розділу результати будуть застосовані під час практичної реалізації програмного забезпечення.</w:t>
       </w:r>
     </w:p>
@@ -18074,7 +17839,7 @@
         </w:rPr>
       </w:pPr>
       <w:bookmarkStart w:id="78" w:name="_Toc55080043"/>
-      <w:bookmarkStart w:id="79" w:name="_Toc119160146"/>
+      <w:bookmarkStart w:id="79" w:name="_Toc125486079"/>
       <w:r>
         <w:rPr>
           <w:rFonts w:cs="Times New Roman"/>
@@ -18556,7 +18321,7 @@
       </w:pPr>
       <w:bookmarkStart w:id="80" w:name="_Toc41645246"/>
       <w:bookmarkStart w:id="81" w:name="_Toc72613814"/>
-      <w:bookmarkStart w:id="82" w:name="_Toc119160147"/>
+      <w:bookmarkStart w:id="82" w:name="_Toc125486080"/>
       <w:r>
         <w:rPr>
           <w:rFonts w:cs="Times New Roman"/>
@@ -21377,7 +21142,7 @@
         </w:rPr>
         <w:t xml:space="preserve">. – NY.: </w:t>
       </w:r>
-      <w:hyperlink r:id="rId25">
+      <w:hyperlink r:id="rId27">
         <w:proofErr w:type="spellStart"/>
         <w:r>
           <w:rPr>
@@ -21585,13 +21350,111 @@
     </w:p>
     <w:p/>
     <w:sectPr>
+      <w:headerReference w:type="default" r:id="rId28"/>
       <w:pgSz w:w="11906" w:h="16838"/>
       <w:pgMar w:top="1134" w:right="850" w:bottom="1134" w:left="1701" w:header="708" w:footer="708" w:gutter="0"/>
+      <w:pgNumType w:start="1"/>
       <w:cols w:space="708"/>
-      <w:docGrid w:linePitch="360"/>
+      <w:titlePg/>
+      <w:docGrid w:linePitch="381"/>
     </w:sectPr>
   </w:body>
 </w:document>
+</file>
+
+<file path=word/endnotes.xml><?xml version="1.0" encoding="utf-8"?>
+<w:endnotes xmlns:wpc="http://schemas.microsoft.com/office/word/2010/wordprocessingCanvas" xmlns:mc="http://schemas.openxmlformats.org/markup-compatibility/2006" xmlns:o="urn:schemas-microsoft-com:office:office" xmlns:r="http://schemas.openxmlformats.org/officeDocument/2006/relationships" xmlns:m="http://schemas.openxmlformats.org/officeDocument/2006/math" xmlns:v="urn:schemas-microsoft-com:vml" xmlns:wp14="http://schemas.microsoft.com/office/word/2010/wordprocessingDrawing" xmlns:wp="http://schemas.openxmlformats.org/drawingml/2006/wordprocessingDrawing" xmlns:w10="urn:schemas-microsoft-com:office:word" xmlns:w="http://schemas.openxmlformats.org/wordprocessingml/2006/main" xmlns:w14="http://schemas.microsoft.com/office/word/2010/wordml" xmlns:w15="http://schemas.microsoft.com/office/word/2012/wordml" xmlns:wpg="http://schemas.microsoft.com/office/word/2010/wordprocessingGroup" xmlns:wpi="http://schemas.microsoft.com/office/word/2010/wordprocessingInk" xmlns:wne="http://schemas.microsoft.com/office/word/2006/wordml" xmlns:wps="http://schemas.microsoft.com/office/word/2010/wordprocessingShape" mc:Ignorable="w14 w15 wp14">
+  <w:endnote w:type="separator" w:id="-1">
+    <w:p>
+      <w:pPr>
+        <w:spacing w:line="240" w:lineRule="auto"/>
+      </w:pPr>
+      <w:r>
+        <w:separator/>
+      </w:r>
+    </w:p>
+  </w:endnote>
+  <w:endnote w:type="continuationSeparator" w:id="0">
+    <w:p>
+      <w:pPr>
+        <w:spacing w:line="240" w:lineRule="auto"/>
+      </w:pPr>
+      <w:r>
+        <w:continuationSeparator/>
+      </w:r>
+    </w:p>
+  </w:endnote>
+</w:endnotes>
+</file>
+
+<file path=word/footnotes.xml><?xml version="1.0" encoding="utf-8"?>
+<w:footnotes xmlns:wpc="http://schemas.microsoft.com/office/word/2010/wordprocessingCanvas" xmlns:mc="http://schemas.openxmlformats.org/markup-compatibility/2006" xmlns:o="urn:schemas-microsoft-com:office:office" xmlns:r="http://schemas.openxmlformats.org/officeDocument/2006/relationships" xmlns:m="http://schemas.openxmlformats.org/officeDocument/2006/math" xmlns:v="urn:schemas-microsoft-com:vml" xmlns:wp14="http://schemas.microsoft.com/office/word/2010/wordprocessingDrawing" xmlns:wp="http://schemas.openxmlformats.org/drawingml/2006/wordprocessingDrawing" xmlns:w10="urn:schemas-microsoft-com:office:word" xmlns:w="http://schemas.openxmlformats.org/wordprocessingml/2006/main" xmlns:w14="http://schemas.microsoft.com/office/word/2010/wordml" xmlns:w15="http://schemas.microsoft.com/office/word/2012/wordml" xmlns:wpg="http://schemas.microsoft.com/office/word/2010/wordprocessingGroup" xmlns:wpi="http://schemas.microsoft.com/office/word/2010/wordprocessingInk" xmlns:wne="http://schemas.microsoft.com/office/word/2006/wordml" xmlns:wps="http://schemas.microsoft.com/office/word/2010/wordprocessingShape" mc:Ignorable="w14 w15 wp14">
+  <w:footnote w:type="separator" w:id="-1">
+    <w:p>
+      <w:pPr>
+        <w:spacing w:line="240" w:lineRule="auto"/>
+      </w:pPr>
+      <w:r>
+        <w:separator/>
+      </w:r>
+    </w:p>
+  </w:footnote>
+  <w:footnote w:type="continuationSeparator" w:id="0">
+    <w:p>
+      <w:pPr>
+        <w:spacing w:line="240" w:lineRule="auto"/>
+      </w:pPr>
+      <w:r>
+        <w:continuationSeparator/>
+      </w:r>
+    </w:p>
+  </w:footnote>
+</w:footnotes>
+</file>
+
+<file path=word/header1.xml><?xml version="1.0" encoding="utf-8"?>
+<w:hdr xmlns:wpc="http://schemas.microsoft.com/office/word/2010/wordprocessingCanvas" xmlns:mc="http://schemas.openxmlformats.org/markup-compatibility/2006" xmlns:o="urn:schemas-microsoft-com:office:office" xmlns:r="http://schemas.openxmlformats.org/officeDocument/2006/relationships" xmlns:m="http://schemas.openxmlformats.org/officeDocument/2006/math" xmlns:v="urn:schemas-microsoft-com:vml" xmlns:wp14="http://schemas.microsoft.com/office/word/2010/wordprocessingDrawing" xmlns:wp="http://schemas.openxmlformats.org/drawingml/2006/wordprocessingDrawing" xmlns:w10="urn:schemas-microsoft-com:office:word" xmlns:w="http://schemas.openxmlformats.org/wordprocessingml/2006/main" xmlns:w14="http://schemas.microsoft.com/office/word/2010/wordml" xmlns:w15="http://schemas.microsoft.com/office/word/2012/wordml" xmlns:wpg="http://schemas.microsoft.com/office/word/2010/wordprocessingGroup" xmlns:wpi="http://schemas.microsoft.com/office/word/2010/wordprocessingInk" xmlns:wne="http://schemas.microsoft.com/office/word/2006/wordml" xmlns:wps="http://schemas.microsoft.com/office/word/2010/wordprocessingShape" mc:Ignorable="w14 w15 wp14">
+  <w:sdt>
+    <w:sdtPr>
+      <w:id w:val="1469323739"/>
+      <w:docPartObj>
+        <w:docPartGallery w:val="Page Numbers (Top of Page)"/>
+        <w:docPartUnique/>
+      </w:docPartObj>
+    </w:sdtPr>
+    <w:sdtContent>
+      <w:p>
+        <w:pPr>
+          <w:pStyle w:val="a8"/>
+          <w:jc w:val="right"/>
+        </w:pPr>
+        <w:r>
+          <w:fldChar w:fldCharType="begin"/>
+        </w:r>
+        <w:r>
+          <w:instrText>PAGE   \* MERGEFORMAT</w:instrText>
+        </w:r>
+        <w:r>
+          <w:fldChar w:fldCharType="separate"/>
+        </w:r>
+        <w:r>
+          <w:rPr>
+            <w:noProof/>
+          </w:rPr>
+          <w:t>24</w:t>
+        </w:r>
+        <w:r>
+          <w:fldChar w:fldCharType="end"/>
+        </w:r>
+      </w:p>
+    </w:sdtContent>
+  </w:sdt>
+  <w:p>
+    <w:pPr>
+      <w:pStyle w:val="a8"/>
+    </w:pPr>
+  </w:p>
+</w:hdr>
 </file>
 
 <file path=word/numbering.xml><?xml version="1.0" encoding="utf-8"?>
@@ -21617,7 +21480,7 @@
         <v:path o:extrusionok="f" gradientshapeok="t" o:connecttype="rect"/>
         <o:lock v:ext="edit" aspectratio="t"/>
       </v:shapetype>
-      <v:shape id="_x0000_i1032" type="#_x0000_t75" style="width:.75pt;height:.75pt;visibility:visible;mso-wrap-style:square" o:bullet="t">
+      <v:shape id="_x0000_i1082" type="#_x0000_t75" style="width:.75pt;height:.75pt;visibility:visible;mso-wrap-style:square" o:bullet="t">
         <v:imagedata r:id="rId1" o:title=""/>
       </v:shape>
     </w:pict>
@@ -26210,6 +26073,62 @@
       <w:u w:val="single"/>
     </w:rPr>
   </w:style>
+  <w:style w:type="paragraph" w:styleId="a8">
+    <w:name w:val="header"/>
+    <w:basedOn w:val="a"/>
+    <w:link w:val="a9"/>
+    <w:uiPriority w:val="99"/>
+    <w:unhideWhenUsed/>
+    <w:rsid w:val="00A14AC6"/>
+    <w:pPr>
+      <w:tabs>
+        <w:tab w:val="center" w:pos="4677"/>
+        <w:tab w:val="right" w:pos="9355"/>
+      </w:tabs>
+      <w:spacing w:line="240" w:lineRule="auto"/>
+    </w:pPr>
+  </w:style>
+  <w:style w:type="character" w:customStyle="1" w:styleId="a9">
+    <w:name w:val="Верхний колонтитул Знак"/>
+    <w:basedOn w:val="a0"/>
+    <w:link w:val="a8"/>
+    <w:uiPriority w:val="99"/>
+    <w:rsid w:val="00A14AC6"/>
+    <w:rPr>
+      <w:rFonts w:ascii="Times New Roman" w:eastAsia="Times New Roman" w:hAnsi="Times New Roman" w:cs="Times New Roman"/>
+      <w:sz w:val="28"/>
+      <w:szCs w:val="24"/>
+      <w:lang w:eastAsia="ru-RU"/>
+    </w:rPr>
+  </w:style>
+  <w:style w:type="paragraph" w:styleId="aa">
+    <w:name w:val="footer"/>
+    <w:basedOn w:val="a"/>
+    <w:link w:val="ab"/>
+    <w:uiPriority w:val="99"/>
+    <w:unhideWhenUsed/>
+    <w:rsid w:val="00A14AC6"/>
+    <w:pPr>
+      <w:tabs>
+        <w:tab w:val="center" w:pos="4677"/>
+        <w:tab w:val="right" w:pos="9355"/>
+      </w:tabs>
+      <w:spacing w:line="240" w:lineRule="auto"/>
+    </w:pPr>
+  </w:style>
+  <w:style w:type="character" w:customStyle="1" w:styleId="ab">
+    <w:name w:val="Нижний колонтитул Знак"/>
+    <w:basedOn w:val="a0"/>
+    <w:link w:val="aa"/>
+    <w:uiPriority w:val="99"/>
+    <w:rsid w:val="00A14AC6"/>
+    <w:rPr>
+      <w:rFonts w:ascii="Times New Roman" w:eastAsia="Times New Roman" w:hAnsi="Times New Roman" w:cs="Times New Roman"/>
+      <w:sz w:val="28"/>
+      <w:szCs w:val="24"/>
+      <w:lang w:eastAsia="ru-RU"/>
+    </w:rPr>
+  </w:style>
 </w:styles>
 </file>
 
@@ -26479,7 +26398,7 @@
 </file>
 
 <file path=customXml/itemProps1.xml><?xml version="1.0" encoding="utf-8"?>
-<ds:datastoreItem xmlns:ds="http://schemas.openxmlformats.org/officeDocument/2006/customXml" ds:itemID="{9583C770-1C03-4EB4-8F0C-6F9EF7A56A82}">
+<ds:datastoreItem xmlns:ds="http://schemas.openxmlformats.org/officeDocument/2006/customXml" ds:itemID="{A1EA2253-8BEB-40FE-9BFE-FC0F01B5A7F4}">
   <ds:schemaRefs>
     <ds:schemaRef ds:uri="http://schemas.openxmlformats.org/officeDocument/2006/bibliography"/>
   </ds:schemaRefs>

</xml_diff>